<commit_message>
updating world map with geo markers
</commit_message>
<xml_diff>
--- a/doc/opinion_decolonizing_Expertise_Mar2023.docx
+++ b/doc/opinion_decolonizing_Expertise_Mar2023.docx
@@ -762,7 +762,7 @@
         <w:rPr>
           <w:rFonts w:ascii="Times New Roman" w:hAnsi="Times New Roman" w:cs="Times New Roman"/>
         </w:rPr>
-        <w:t>, but here were represented by countr</w:t>
+        <w:t>, but here represented by countr</w:t>
       </w:r>
       <w:r>
         <w:rPr>
@@ -858,7 +858,6 @@
           <w:rFonts w:ascii="Times New Roman" w:hAnsi="Times New Roman" w:cs="Times New Roman"/>
         </w:rPr>
       </w:pPr>
-      <w:commentRangeStart w:id="0"/>
       <w:r>
         <w:rPr>
           <w:rFonts w:ascii="Times New Roman" w:hAnsi="Times New Roman" w:cs="Times New Roman"/>
@@ -907,13 +906,6 @@
           </wp:inline>
         </w:drawing>
       </w:r>
-      <w:commentRangeEnd w:id="0"/>
-      <w:r>
-        <w:rPr>
-          <w:rStyle w:val="CommentReference"/>
-        </w:rPr>
-        <w:commentReference w:id="0"/>
-      </w:r>
     </w:p>
     <w:p>
       <w:pPr>
@@ -1145,44 +1137,18 @@
         </w:rPr>
         <w:t xml:space="preserve">, </w:t>
       </w:r>
-      <w:commentRangeStart w:id="1"/>
-      <w:r>
-        <w:rPr>
-          <w:rFonts w:ascii="Times New Roman" w:hAnsi="Times New Roman" w:cs="Times New Roman"/>
-        </w:rPr>
-        <w:t>in the period</w:t>
-      </w:r>
-      <w:del w:id="2" w:author="Gabriel Nakamura" w:date="2023-03-27T17:49:00Z">
-        <w:r>
-          <w:rPr>
-            <w:rFonts w:ascii="Times New Roman" w:hAnsi="Times New Roman" w:cs="Times New Roman"/>
-          </w:rPr>
-          <w:delText xml:space="preserve"> </w:delText>
-        </w:r>
-      </w:del>
-      <w:ins w:id="3" w:author="Gabriel Nakamura" w:date="2023-03-27T17:49:00Z">
-        <w:r>
-          <w:rPr>
-            <w:rFonts w:ascii="Times New Roman" w:hAnsi="Times New Roman" w:cs="Times New Roman"/>
-          </w:rPr>
-          <w:t xml:space="preserve"> of 1945 to 2023</w:t>
-        </w:r>
-      </w:ins>
-      <w:del w:id="4" w:author="Gabriel Nakamura" w:date="2023-03-27T17:49:00Z">
-        <w:r>
-          <w:rPr>
-            <w:rFonts w:ascii="Times New Roman" w:hAnsi="Times New Roman" w:cs="Times New Roman"/>
-          </w:rPr>
-          <w:delText>of MONTH/YEAR to MONTH/YEAR</w:delText>
-        </w:r>
-        <w:commentRangeEnd w:id="1"/>
-        <w:r>
-          <w:rPr>
-            <w:rStyle w:val="CommentReference"/>
-          </w:rPr>
-          <w:commentReference w:id="1"/>
-        </w:r>
-      </w:del>
+      <w:r>
+        <w:rPr>
+          <w:rFonts w:ascii="Times New Roman" w:hAnsi="Times New Roman" w:cs="Times New Roman"/>
+        </w:rPr>
+        <w:t>from</w:t>
+      </w:r>
+      <w:r>
+        <w:rPr>
+          <w:rFonts w:ascii="Times New Roman" w:hAnsi="Times New Roman" w:cs="Times New Roman"/>
+        </w:rPr>
+        <w:t xml:space="preserve"> 1945 to 2023</w:t>
+      </w:r>
       <w:r>
         <w:rPr>
           <w:rFonts w:ascii="Times New Roman" w:hAnsi="Times New Roman" w:cs="Times New Roman"/>
@@ -1195,22 +1161,18 @@
         </w:rPr>
         <w:t xml:space="preserve"> On the top right of each figure is the </w:t>
       </w:r>
-      <w:proofErr w:type="spellStart"/>
       <w:r>
         <w:rPr>
           <w:rFonts w:ascii="Times New Roman" w:hAnsi="Times New Roman" w:cs="Times New Roman"/>
         </w:rPr>
         <w:t>Pielou</w:t>
       </w:r>
-      <w:proofErr w:type="spellEnd"/>
-      <w:ins w:id="5" w:author="Gabriel Nakamura" w:date="2023-03-27T16:48:00Z">
-        <w:r>
-          <w:rPr>
-            <w:rFonts w:ascii="Times New Roman" w:hAnsi="Times New Roman" w:cs="Times New Roman"/>
-          </w:rPr>
-          <w:t xml:space="preserve"> evenness</w:t>
-        </w:r>
-      </w:ins>
+      <w:r>
+        <w:rPr>
+          <w:rFonts w:ascii="Times New Roman" w:hAnsi="Times New Roman" w:cs="Times New Roman"/>
+        </w:rPr>
+        <w:t xml:space="preserve"> evenness</w:t>
+      </w:r>
       <w:r>
         <w:rPr>
           <w:rFonts w:ascii="Times New Roman" w:hAnsi="Times New Roman" w:cs="Times New Roman"/>
@@ -1323,7 +1285,19 @@
         <w:rPr>
           <w:rFonts w:ascii="Times New Roman" w:hAnsi="Times New Roman" w:cs="Times New Roman"/>
         </w:rPr>
-        <w:t xml:space="preserve">E </w:t>
+        <w:t>E</w:t>
+      </w:r>
+      <w:r>
+        <w:rPr>
+          <w:rFonts w:ascii="Times New Roman" w:hAnsi="Times New Roman" w:cs="Times New Roman"/>
+        </w:rPr>
+        <w:t>,</w:t>
+      </w:r>
+      <w:r>
+        <w:rPr>
+          <w:rFonts w:ascii="Times New Roman" w:hAnsi="Times New Roman" w:cs="Times New Roman"/>
+        </w:rPr>
+        <w:t xml:space="preserve"> </w:t>
       </w:r>
       <w:r>
         <w:rPr>
@@ -1401,7 +1375,19 @@
         <w:rPr>
           <w:rFonts w:ascii="Times New Roman" w:hAnsi="Times New Roman" w:cs="Times New Roman"/>
         </w:rPr>
-        <w:t xml:space="preserve">the top 1000 cited articles </w:t>
+        <w:t>the top 1000 cited</w:t>
+      </w:r>
+      <w:r>
+        <w:rPr>
+          <w:rFonts w:ascii="Times New Roman" w:hAnsi="Times New Roman" w:cs="Times New Roman"/>
+        </w:rPr>
+        <w:t xml:space="preserve"> single-author</w:t>
+      </w:r>
+      <w:r>
+        <w:rPr>
+          <w:rFonts w:ascii="Times New Roman" w:hAnsi="Times New Roman" w:cs="Times New Roman"/>
+        </w:rPr>
+        <w:t xml:space="preserve"> articles </w:t>
       </w:r>
       <w:r>
         <w:rPr>
@@ -1438,6 +1424,36 @@
           <w:rFonts w:ascii="Times New Roman" w:hAnsi="Times New Roman" w:cs="Times New Roman"/>
         </w:rPr>
         <w:t>region.</w:t>
+      </w:r>
+      <w:r>
+        <w:rPr>
+          <w:rFonts w:ascii="Times New Roman" w:hAnsi="Times New Roman" w:cs="Times New Roman"/>
+        </w:rPr>
+        <w:t xml:space="preserve"> World region was defined accordingly to </w:t>
+      </w:r>
+      <w:r>
+        <w:rPr>
+          <w:rFonts w:ascii="Times New Roman" w:hAnsi="Times New Roman" w:cs="Times New Roman"/>
+        </w:rPr>
+        <w:t xml:space="preserve">the </w:t>
+      </w:r>
+      <w:r>
+        <w:rPr>
+          <w:rFonts w:ascii="Times New Roman" w:hAnsi="Times New Roman" w:cs="Times New Roman"/>
+        </w:rPr>
+        <w:t xml:space="preserve">World Bank </w:t>
+      </w:r>
+      <w:r>
+        <w:rPr>
+          <w:rFonts w:ascii="Times New Roman" w:hAnsi="Times New Roman" w:cs="Times New Roman"/>
+        </w:rPr>
+        <w:t>classification of the countries</w:t>
+      </w:r>
+      <w:r>
+        <w:rPr>
+          <w:rFonts w:ascii="Times New Roman" w:hAnsi="Times New Roman" w:cs="Times New Roman"/>
+        </w:rPr>
+        <w:t>.</w:t>
       </w:r>
     </w:p>
     <w:p>
@@ -1746,7 +1762,19 @@
         <w:rPr>
           <w:rFonts w:ascii="Times New Roman" w:hAnsi="Times New Roman" w:cs="Times New Roman"/>
         </w:rPr>
-        <w:t xml:space="preserve"> are viewed as experts while </w:t>
+        <w:t xml:space="preserve"> are viewed as experts</w:t>
+      </w:r>
+      <w:r>
+        <w:rPr>
+          <w:rFonts w:ascii="Times New Roman" w:hAnsi="Times New Roman" w:cs="Times New Roman"/>
+        </w:rPr>
+        <w:t>. In contrast,</w:t>
+      </w:r>
+      <w:r>
+        <w:rPr>
+          <w:rFonts w:ascii="Times New Roman" w:hAnsi="Times New Roman" w:cs="Times New Roman"/>
+        </w:rPr>
+        <w:t xml:space="preserve"> </w:t>
       </w:r>
       <w:r>
         <w:rPr>
@@ -1788,25 +1816,31 @@
         <w:rPr>
           <w:rFonts w:ascii="Times New Roman" w:hAnsi="Times New Roman" w:cs="Times New Roman"/>
         </w:rPr>
-        <w:t xml:space="preserve"> are seeing as rare exceptions of scientific authority</w:t>
-      </w:r>
-      <w:r>
-        <w:rPr>
-          <w:rFonts w:ascii="Times New Roman" w:hAnsi="Times New Roman" w:cs="Times New Roman"/>
-        </w:rPr>
-        <w:t>, or even doing untrustworthy science</w:t>
-      </w:r>
-      <w:r>
-        <w:rPr>
-          <w:rFonts w:ascii="Times New Roman" w:hAnsi="Times New Roman" w:cs="Times New Roman"/>
-        </w:rPr>
-        <w:t xml:space="preserve"> [ref]</w:t>
-      </w:r>
-      <w:r>
-        <w:rPr>
-          <w:rFonts w:ascii="Times New Roman" w:hAnsi="Times New Roman" w:cs="Times New Roman"/>
-        </w:rPr>
-        <w:t xml:space="preserve">. </w:t>
+        <w:t xml:space="preserve"> are </w:t>
+      </w:r>
+      <w:r>
+        <w:rPr>
+          <w:rFonts w:ascii="Times New Roman" w:hAnsi="Times New Roman" w:cs="Times New Roman"/>
+        </w:rPr>
+        <w:t>perceived</w:t>
+      </w:r>
+      <w:r>
+        <w:rPr>
+          <w:rFonts w:ascii="Times New Roman" w:hAnsi="Times New Roman" w:cs="Times New Roman"/>
+        </w:rPr>
+        <w:t xml:space="preserve"> </w:t>
+      </w:r>
+      <w:r>
+        <w:rPr>
+          <w:rFonts w:ascii="Times New Roman" w:hAnsi="Times New Roman" w:cs="Times New Roman"/>
+        </w:rPr>
+        <w:t>as rare exceptions of scientific authority</w:t>
+      </w:r>
+      <w:r>
+        <w:rPr>
+          <w:rFonts w:ascii="Times New Roman" w:hAnsi="Times New Roman" w:cs="Times New Roman"/>
+        </w:rPr>
+        <w:t>.</w:t>
       </w:r>
     </w:p>
     <w:p>
@@ -1869,31 +1903,55 @@
         <w:rPr>
           <w:rFonts w:ascii="Times New Roman" w:hAnsi="Times New Roman" w:cs="Times New Roman"/>
         </w:rPr>
-        <w:t>in the scientific practice</w:t>
-      </w:r>
-      <w:r>
-        <w:rPr>
-          <w:rFonts w:ascii="Times New Roman" w:hAnsi="Times New Roman" w:cs="Times New Roman"/>
-        </w:rPr>
-        <w:t>, creating what is called neocolonial practice of</w:t>
-      </w:r>
-      <w:r>
-        <w:rPr>
-          <w:rFonts w:ascii="Times New Roman" w:hAnsi="Times New Roman" w:cs="Times New Roman"/>
-        </w:rPr>
-        <w:t xml:space="preserve"> </w:t>
-      </w:r>
-      <w:r>
-        <w:rPr>
-          <w:rFonts w:ascii="Times New Roman" w:hAnsi="Times New Roman" w:cs="Times New Roman"/>
-        </w:rPr>
-        <w:t xml:space="preserve">intellectual </w:t>
-      </w:r>
-      <w:r>
-        <w:rPr>
-          <w:rFonts w:ascii="Times New Roman" w:hAnsi="Times New Roman" w:cs="Times New Roman"/>
-        </w:rPr>
-        <w:t>expertise.</w:t>
+        <w:t>in scientific practice</w:t>
+      </w:r>
+      <w:r>
+        <w:rPr>
+          <w:rFonts w:ascii="Times New Roman" w:hAnsi="Times New Roman" w:cs="Times New Roman"/>
+        </w:rPr>
+        <w:t xml:space="preserve">, creating </w:t>
+      </w:r>
+      <w:r>
+        <w:rPr>
+          <w:rFonts w:ascii="Times New Roman" w:hAnsi="Times New Roman" w:cs="Times New Roman"/>
+        </w:rPr>
+        <w:t>the</w:t>
+      </w:r>
+      <w:r>
+        <w:rPr>
+          <w:rFonts w:ascii="Times New Roman" w:hAnsi="Times New Roman" w:cs="Times New Roman"/>
+        </w:rPr>
+        <w:t xml:space="preserve"> neocolonial practice of</w:t>
+      </w:r>
+      <w:r>
+        <w:rPr>
+          <w:rFonts w:ascii="Times New Roman" w:hAnsi="Times New Roman" w:cs="Times New Roman"/>
+        </w:rPr>
+        <w:t xml:space="preserve"> </w:t>
+      </w:r>
+      <w:r>
+        <w:rPr>
+          <w:rFonts w:ascii="Times New Roman" w:hAnsi="Times New Roman" w:cs="Times New Roman"/>
+        </w:rPr>
+        <w:t>academic</w:t>
+      </w:r>
+      <w:r>
+        <w:rPr>
+          <w:rFonts w:ascii="Times New Roman" w:hAnsi="Times New Roman" w:cs="Times New Roman"/>
+        </w:rPr>
+        <w:t xml:space="preserve"> </w:t>
+      </w:r>
+      <w:r>
+        <w:rPr>
+          <w:rFonts w:ascii="Times New Roman" w:hAnsi="Times New Roman" w:cs="Times New Roman"/>
+        </w:rPr>
+        <w:t>knowledge</w:t>
+      </w:r>
+      <w:r>
+        <w:rPr>
+          <w:rFonts w:ascii="Times New Roman" w:hAnsi="Times New Roman" w:cs="Times New Roman"/>
+        </w:rPr>
+        <w:t>.</w:t>
       </w:r>
       <w:r>
         <w:rPr>
@@ -1995,7 +2053,14 @@
         <w:rPr>
           <w:rFonts w:ascii="Times New Roman" w:hAnsi="Times New Roman" w:cs="Times New Roman"/>
         </w:rPr>
-        <w:t>as plenary speakers or even their presence in conferences</w:t>
+        <w:t xml:space="preserve">as plenary speakers or even their presence in </w:t>
+      </w:r>
+      <w:r>
+        <w:rPr>
+          <w:rFonts w:ascii="Times New Roman" w:hAnsi="Times New Roman" w:cs="Times New Roman"/>
+        </w:rPr>
+        <w:lastRenderedPageBreak/>
+        <w:t>conferences</w:t>
       </w:r>
       <w:r>
         <w:rPr>
@@ -2031,14 +2096,38 @@
         <w:rPr>
           <w:rFonts w:ascii="Times New Roman" w:hAnsi="Times New Roman" w:cs="Times New Roman"/>
         </w:rPr>
-        <w:t xml:space="preserve">. Like in Lord of </w:t>
-      </w:r>
-      <w:r>
-        <w:rPr>
-          <w:rFonts w:ascii="Times New Roman" w:hAnsi="Times New Roman" w:cs="Times New Roman"/>
-        </w:rPr>
-        <w:lastRenderedPageBreak/>
-        <w:t>The Rings’ famous quotation</w:t>
+        <w:fldChar w:fldCharType="begin"/>
+      </w:r>
+      <w:r>
+        <w:rPr>
+          <w:rFonts w:ascii="Times New Roman" w:hAnsi="Times New Roman" w:cs="Times New Roman"/>
+        </w:rPr>
+        <w:instrText xml:space="preserve"> ADDIN ZOTERO_ITEM CSL_CITATION {"citationID":"wucJCSNf","properties":{"formattedCitation":"\\super 4\\nosupersub{}","plainCitation":"4","noteIndex":0},"citationItems":[{"id":3496,"uris":["http://zotero.org/users/9795555/items/8WIBRUSD"],"itemData":{"id":3496,"type":"article-journal","abstract":"Disparities continue to pose major challenges in various aspects of science. One such aspect is editorial board composition, which has been shown to exhibit racial and geographical disparities. However, the literature on this subject lacks longitudinal studies quantifying the degree to which the racial composition of editors reflects that of scientists. Other aspects that may exhibit racial disparities include the time spent between the submission and acceptance of a manuscript and the number of citations a paper receives relative to textually similar papers, but these have not been studied to date. To fill this gap, we compile a dataset of 1,000,000 papers published between 2001 and 2020 by six publishers, while identifying the handling editor of each paper. Using this dataset, we show that most countries in Asia, Africa, and South America (where the majority of the population is ethnically non-White) have fewer editors than would be expected based on their share of authorship. Focusing on US-based scientists reveals Black as the most underrepresented race. In terms of acceptance delay, we find, again, that papers from Asia, Africa, and South America spend more time compared to other papers published in the same journal and the same year. Regression analysis of US-based papers reveals that Black authors suffer from the greatest delay. Finally, by analyzing citation rates of US-based papers, we find that Black and Hispanic scientists receive significantly fewer citations compared to White ones doing similar research. Taken together, these findings highlight significant challenges facing non-White scientists.","container-title":"Proceedings of the National Academy of Sciences","DOI":"10.1073/pnas.2215324120","ISSN":"0027-8424, 1091-6490","issue":"13","journalAbbreviation":"Proc. Natl. Acad. Sci. U.S.A.","language":"en","page":"e2215324120","source":"DOI.org (Crossref)","title":"Non-White scientists appear on fewer editorial boards, spend more time under review, and receive fewer citations","volume":"120","author":[{"family":"Liu","given":"Fengyuan"},{"family":"Rahwan","given":"Talal"},{"family":"AlShebli","given":"Bedoor"}],"issued":{"date-parts":[["2023",3,28]]}}}],"schema":"https://github.com/citation-style-language/schema/raw/master/csl-citation.json"} </w:instrText>
+      </w:r>
+      <w:r>
+        <w:rPr>
+          <w:rFonts w:ascii="Times New Roman" w:hAnsi="Times New Roman" w:cs="Times New Roman"/>
+        </w:rPr>
+        <w:fldChar w:fldCharType="separate"/>
+      </w:r>
+      <w:r>
+        <w:rPr>
+          <w:rFonts w:ascii="Times New Roman" w:hAnsi="Times New Roman" w:cs="Times New Roman"/>
+          <w:vertAlign w:val="superscript"/>
+        </w:rPr>
+        <w:t>4</w:t>
+      </w:r>
+      <w:r>
+        <w:rPr>
+          <w:rFonts w:ascii="Times New Roman" w:hAnsi="Times New Roman" w:cs="Times New Roman"/>
+        </w:rPr>
+        <w:fldChar w:fldCharType="end"/>
+      </w:r>
+      <w:r>
+        <w:rPr>
+          <w:rFonts w:ascii="Times New Roman" w:hAnsi="Times New Roman" w:cs="Times New Roman"/>
+        </w:rPr>
+        <w:t>. Like in Lord of The Rings’ famous quotation</w:t>
       </w:r>
       <w:r>
         <w:rPr>
@@ -2074,7 +2163,13 @@
         <w:rPr>
           <w:rFonts w:ascii="Times New Roman" w:hAnsi="Times New Roman" w:cs="Times New Roman"/>
         </w:rPr>
-        <w:t xml:space="preserve"> live a type of “</w:t>
+        <w:t xml:space="preserve"> live a type of </w:t>
+      </w:r>
+      <w:r>
+        <w:rPr>
+          <w:rFonts w:ascii="Times New Roman" w:hAnsi="Times New Roman" w:cs="Times New Roman"/>
+        </w:rPr>
+        <w:t>“</w:t>
       </w:r>
       <w:r>
         <w:rPr>
@@ -2633,68 +2728,72 @@
         </w:rPr>
         <w:t>.</w:t>
       </w:r>
-      <w:ins w:id="6" w:author="Gabriel Nakamura" w:date="2023-03-21T15:33:00Z">
-        <w:r>
-          <w:rPr>
-            <w:rFonts w:ascii="Times New Roman" w:hAnsi="Times New Roman" w:cs="Times New Roman"/>
-          </w:rPr>
-          <w:t xml:space="preserve"> In the next sections we detailed </w:t>
-        </w:r>
-      </w:ins>
-      <w:ins w:id="7" w:author="Gabriel Nakamura" w:date="2023-03-21T18:20:00Z">
-        <w:r>
-          <w:rPr>
-            <w:rFonts w:ascii="Times New Roman" w:hAnsi="Times New Roman" w:cs="Times New Roman"/>
-          </w:rPr>
-          <w:t>so</w:t>
-        </w:r>
-      </w:ins>
-      <w:ins w:id="8" w:author="Gabriel Nakamura" w:date="2023-03-21T15:33:00Z">
-        <w:r>
-          <w:rPr>
-            <w:rFonts w:ascii="Times New Roman" w:hAnsi="Times New Roman" w:cs="Times New Roman"/>
-          </w:rPr>
-          <w:t xml:space="preserve"> actions that the Global </w:t>
-        </w:r>
-      </w:ins>
-      <w:ins w:id="9" w:author="Gabriel Nakamura" w:date="2023-03-21T15:34:00Z">
-        <w:r>
-          <w:rPr>
-            <w:rFonts w:ascii="Times New Roman" w:hAnsi="Times New Roman" w:cs="Times New Roman"/>
-          </w:rPr>
-          <w:t>North</w:t>
-        </w:r>
-      </w:ins>
-      <w:ins w:id="10" w:author="Gabriel Nakamura" w:date="2023-03-21T15:35:00Z">
-        <w:r>
-          <w:rPr>
-            <w:rFonts w:ascii="Times New Roman" w:hAnsi="Times New Roman" w:cs="Times New Roman"/>
-          </w:rPr>
-          <w:t xml:space="preserve"> as a whole</w:t>
-        </w:r>
-      </w:ins>
-      <w:ins w:id="11" w:author="Gabriel Nakamura" w:date="2023-03-21T15:34:00Z">
-        <w:r>
-          <w:rPr>
-            <w:rFonts w:ascii="Times New Roman" w:hAnsi="Times New Roman" w:cs="Times New Roman"/>
-          </w:rPr>
-          <w:t>, from research institute to individuals</w:t>
-        </w:r>
-        <w:r>
-          <w:rPr>
-            <w:rFonts w:ascii="Times New Roman" w:hAnsi="Times New Roman" w:cs="Times New Roman"/>
-          </w:rPr>
-          <w:t xml:space="preserve">, should adopt </w:t>
-        </w:r>
-      </w:ins>
-      <w:ins w:id="12" w:author="Gabriel Nakamura" w:date="2023-03-21T15:35:00Z">
-        <w:r>
-          <w:rPr>
-            <w:rFonts w:ascii="Times New Roman" w:hAnsi="Times New Roman" w:cs="Times New Roman"/>
-          </w:rPr>
-          <w:t>to promote an effective decolonization of expertise.</w:t>
-        </w:r>
-      </w:ins>
+      <w:r>
+        <w:rPr>
+          <w:rFonts w:ascii="Times New Roman" w:hAnsi="Times New Roman" w:cs="Times New Roman"/>
+        </w:rPr>
+        <w:t xml:space="preserve"> In the </w:t>
+      </w:r>
+      <w:r>
+        <w:rPr>
+          <w:rFonts w:ascii="Times New Roman" w:hAnsi="Times New Roman" w:cs="Times New Roman"/>
+        </w:rPr>
+        <w:t>following</w:t>
+      </w:r>
+      <w:r>
+        <w:rPr>
+          <w:rFonts w:ascii="Times New Roman" w:hAnsi="Times New Roman" w:cs="Times New Roman"/>
+        </w:rPr>
+        <w:t xml:space="preserve"> sections</w:t>
+      </w:r>
+      <w:r>
+        <w:rPr>
+          <w:rFonts w:ascii="Times New Roman" w:hAnsi="Times New Roman" w:cs="Times New Roman"/>
+        </w:rPr>
+        <w:t>,</w:t>
+      </w:r>
+      <w:r>
+        <w:rPr>
+          <w:rFonts w:ascii="Times New Roman" w:hAnsi="Times New Roman" w:cs="Times New Roman"/>
+        </w:rPr>
+        <w:t xml:space="preserve"> we detailed </w:t>
+      </w:r>
+      <w:r>
+        <w:rPr>
+          <w:rFonts w:ascii="Times New Roman" w:hAnsi="Times New Roman" w:cs="Times New Roman"/>
+        </w:rPr>
+        <w:t>efforts</w:t>
+      </w:r>
+      <w:r>
+        <w:rPr>
+          <w:rFonts w:ascii="Times New Roman" w:hAnsi="Times New Roman" w:cs="Times New Roman"/>
+        </w:rPr>
+        <w:t xml:space="preserve"> that the Global North, from research </w:t>
+      </w:r>
+      <w:r>
+        <w:rPr>
+          <w:rFonts w:ascii="Times New Roman" w:hAnsi="Times New Roman" w:cs="Times New Roman"/>
+        </w:rPr>
+        <w:t>institutes</w:t>
+      </w:r>
+      <w:r>
+        <w:rPr>
+          <w:rFonts w:ascii="Times New Roman" w:hAnsi="Times New Roman" w:cs="Times New Roman"/>
+        </w:rPr>
+        <w:t xml:space="preserve"> to individuals</w:t>
+      </w:r>
+      <w:r>
+        <w:rPr>
+          <w:rFonts w:ascii="Times New Roman" w:hAnsi="Times New Roman" w:cs="Times New Roman"/>
+        </w:rPr>
+        <w:t xml:space="preserve">, should adopt </w:t>
+      </w:r>
+      <w:r>
+        <w:rPr>
+          <w:rFonts w:ascii="Times New Roman" w:hAnsi="Times New Roman" w:cs="Times New Roman"/>
+        </w:rPr>
+        <w:t>to promote effective decolonization of expertise.</w:t>
+      </w:r>
     </w:p>
     <w:p>
       <w:pPr>
@@ -2817,7 +2916,14 @@
         <w:rPr>
           <w:rFonts w:ascii="Times New Roman" w:hAnsi="Times New Roman" w:cs="Times New Roman"/>
         </w:rPr>
-        <w:t xml:space="preserve"> the same in tropical and temperate regions</w:t>
+        <w:t xml:space="preserve"> the same in tropical and </w:t>
+      </w:r>
+      <w:r>
+        <w:rPr>
+          <w:rFonts w:ascii="Times New Roman" w:hAnsi="Times New Roman" w:cs="Times New Roman"/>
+        </w:rPr>
+        <w:lastRenderedPageBreak/>
+        <w:t>temperate regions</w:t>
       </w:r>
       <w:r>
         <w:rPr>
@@ -2853,14 +2959,7 @@
         <w:rPr>
           <w:rFonts w:ascii="Times New Roman" w:hAnsi="Times New Roman" w:cs="Times New Roman"/>
         </w:rPr>
-        <w:t xml:space="preserve"> those places </w:t>
-      </w:r>
-      <w:r>
-        <w:rPr>
-          <w:rFonts w:ascii="Times New Roman" w:hAnsi="Times New Roman" w:cs="Times New Roman"/>
-        </w:rPr>
-        <w:lastRenderedPageBreak/>
-        <w:t>must be heard</w:t>
+        <w:t xml:space="preserve"> those places must be heard</w:t>
       </w:r>
       <w:r>
         <w:rPr>
@@ -3271,7 +3370,50 @@
         <w:rPr>
           <w:rFonts w:ascii="Times New Roman" w:hAnsi="Times New Roman" w:cs="Times New Roman"/>
         </w:rPr>
-        <w:t xml:space="preserve">high-impact journals. This situation creates a </w:t>
+        <w:t>high-impact journals</w:t>
+      </w:r>
+      <w:r>
+        <w:rPr>
+          <w:rFonts w:ascii="Times New Roman" w:hAnsi="Times New Roman" w:cs="Times New Roman"/>
+        </w:rPr>
+        <w:t xml:space="preserve"> </w:t>
+      </w:r>
+      <w:r>
+        <w:rPr>
+          <w:rFonts w:ascii="Times New Roman" w:hAnsi="Times New Roman" w:cs="Times New Roman"/>
+        </w:rPr>
+        <w:fldChar w:fldCharType="begin"/>
+      </w:r>
+      <w:r>
+        <w:rPr>
+          <w:rFonts w:ascii="Times New Roman" w:hAnsi="Times New Roman" w:cs="Times New Roman"/>
+        </w:rPr>
+        <w:instrText xml:space="preserve"> ADDIN ZOTERO_ITEM CSL_CITATION {"citationID":"09cG40QN","properties":{"formattedCitation":"\\super 5\\nosupersub{}","plainCitation":"5","noteIndex":0},"citationItems":[{"id":3481,"uris":["http://zotero.org/users/9795555/items/UIYC5W6Z"],"itemData":{"id":3481,"type":"article-journal","abstract":"Abstract\n            Citations and text analysis are both used to study the distribution and flow of ideas between researchers, fields and countries, but the resulting flows are rarely equal. We argue that the differences in these two flows capture a growing global inequality in the production of scientific knowledge. We offer a framework called ‘citational lensing’ to identify where citations should appear between countries but are absent given that what is embedded in their published abstract texts is highly similar. This framework also identifies where citations are overabundant given lower similarity. Our data come from nearly 20 million papers across nearly 35 years and 150 fields from the Microsoft Academic Graph. We find that scientific communities increasingly centre research from highly active countries while overlooking work from peripheral countries. This inequality is likely to pose substantial challenges to the growth of novel ideas.","container-title":"Nature Human Behaviour","DOI":"10.1038/s41562-022-01351-5","ISSN":"2397-3374","issue":"7","journalAbbreviation":"Nat Hum Behav","language":"en","page":"919-929","source":"DOI.org (Crossref)","title":"Leading countries in global science increasingly receive more citations than other countries doing similar research","volume":"6","author":[{"family":"Gomez","given":"Charles J."},{"family":"Herman","given":"Andrew C."},{"family":"Parigi","given":"Paolo"}],"issued":{"date-parts":[["2022",5,30]]}}}],"schema":"https://github.com/citation-style-language/schema/raw/master/csl-citation.json"} </w:instrText>
+      </w:r>
+      <w:r>
+        <w:rPr>
+          <w:rFonts w:ascii="Times New Roman" w:hAnsi="Times New Roman" w:cs="Times New Roman"/>
+        </w:rPr>
+        <w:fldChar w:fldCharType="separate"/>
+      </w:r>
+      <w:r>
+        <w:rPr>
+          <w:rFonts w:ascii="Times New Roman" w:hAnsi="Times New Roman" w:cs="Times New Roman"/>
+          <w:vertAlign w:val="superscript"/>
+        </w:rPr>
+        <w:t>5</w:t>
+      </w:r>
+      <w:r>
+        <w:rPr>
+          <w:rFonts w:ascii="Times New Roman" w:hAnsi="Times New Roman" w:cs="Times New Roman"/>
+        </w:rPr>
+        <w:fldChar w:fldCharType="end"/>
+      </w:r>
+      <w:r>
+        <w:rPr>
+          <w:rFonts w:ascii="Times New Roman" w:hAnsi="Times New Roman" w:cs="Times New Roman"/>
+        </w:rPr>
+        <w:t xml:space="preserve">. This situation creates a </w:t>
       </w:r>
       <w:r>
         <w:rPr>
@@ -3329,112 +3471,6 @@
         </w:rPr>
         <w:t xml:space="preserve"> </w:t>
       </w:r>
-      <w:del w:id="13" w:author="Gabriel Nakamura" w:date="2023-03-21T18:21:00Z">
-        <w:r>
-          <w:rPr>
-            <w:rFonts w:ascii="Times New Roman" w:hAnsi="Times New Roman" w:cs="Times New Roman"/>
-          </w:rPr>
-          <w:delText xml:space="preserve">Therefore, in summary, </w:delText>
-        </w:r>
-        <w:r>
-          <w:rPr>
-            <w:rFonts w:ascii="Times New Roman" w:hAnsi="Times New Roman" w:cs="Times New Roman"/>
-          </w:rPr>
-          <w:delText xml:space="preserve">researchers from Global South face bias in different stages of </w:delText>
-        </w:r>
-        <w:r>
-          <w:rPr>
-            <w:rFonts w:ascii="Times New Roman" w:hAnsi="Times New Roman" w:cs="Times New Roman"/>
-          </w:rPr>
-          <w:delText>research</w:delText>
-        </w:r>
-        <w:r>
-          <w:rPr>
-            <w:rFonts w:ascii="Times New Roman" w:hAnsi="Times New Roman" w:cs="Times New Roman"/>
-          </w:rPr>
-          <w:delText xml:space="preserve">. For those </w:delText>
-        </w:r>
-        <w:r>
-          <w:rPr>
-            <w:rFonts w:ascii="Times New Roman" w:hAnsi="Times New Roman" w:cs="Times New Roman"/>
-          </w:rPr>
-          <w:delText>who</w:delText>
-        </w:r>
-        <w:r>
-          <w:rPr>
-            <w:rFonts w:ascii="Times New Roman" w:hAnsi="Times New Roman" w:cs="Times New Roman"/>
-          </w:rPr>
-          <w:delText xml:space="preserve"> survive the bias towards northern authors presented in </w:delText>
-        </w:r>
-        <w:commentRangeStart w:id="14"/>
-        <w:r>
-          <w:rPr>
-            <w:rFonts w:ascii="Times New Roman" w:hAnsi="Times New Roman" w:cs="Times New Roman"/>
-          </w:rPr>
-          <w:delText>peer-review process</w:delText>
-        </w:r>
-        <w:r>
-          <w:rPr>
-            <w:rFonts w:ascii="Times New Roman" w:hAnsi="Times New Roman" w:cs="Times New Roman"/>
-          </w:rPr>
-          <w:delText xml:space="preserve"> </w:delText>
-        </w:r>
-        <w:commentRangeEnd w:id="14"/>
-        <w:r>
-          <w:rPr>
-            <w:rStyle w:val="CommentReference"/>
-          </w:rPr>
-          <w:commentReference w:id="14"/>
-        </w:r>
-        <w:r>
-          <w:rPr>
-            <w:rFonts w:ascii="Times New Roman" w:hAnsi="Times New Roman" w:cs="Times New Roman"/>
-          </w:rPr>
-          <w:delText xml:space="preserve">, they </w:delText>
-        </w:r>
-        <w:r>
-          <w:rPr>
-            <w:rFonts w:ascii="Times New Roman" w:hAnsi="Times New Roman" w:cs="Times New Roman"/>
-          </w:rPr>
-          <w:delText>must</w:delText>
-        </w:r>
-        <w:r>
-          <w:rPr>
-            <w:rFonts w:ascii="Times New Roman" w:hAnsi="Times New Roman" w:cs="Times New Roman"/>
-          </w:rPr>
-          <w:delText xml:space="preserve"> deal with neocolonial practices </w:delText>
-        </w:r>
-        <w:r>
-          <w:rPr>
-            <w:rFonts w:ascii="Times New Roman" w:hAnsi="Times New Roman" w:cs="Times New Roman"/>
-          </w:rPr>
-          <w:delText xml:space="preserve">in intellectual recognition when the articles </w:delText>
-        </w:r>
-        <w:r>
-          <w:rPr>
-            <w:rFonts w:ascii="Times New Roman" w:hAnsi="Times New Roman" w:cs="Times New Roman"/>
-          </w:rPr>
-          <w:delText>come</w:delText>
-        </w:r>
-        <w:r>
-          <w:rPr>
-            <w:rFonts w:ascii="Times New Roman" w:hAnsi="Times New Roman" w:cs="Times New Roman"/>
-          </w:rPr>
-          <w:delText xml:space="preserve"> out to the light</w:delText>
-        </w:r>
-        <w:r>
-          <w:rPr>
-            <w:rFonts w:ascii="Times New Roman" w:hAnsi="Times New Roman" w:cs="Times New Roman"/>
-          </w:rPr>
-          <w:delText>, as we evidenced here</w:delText>
-        </w:r>
-        <w:r>
-          <w:rPr>
-            <w:rFonts w:ascii="Times New Roman" w:hAnsi="Times New Roman" w:cs="Times New Roman"/>
-          </w:rPr>
-          <w:delText>.</w:delText>
-        </w:r>
-      </w:del>
     </w:p>
     <w:p>
       <w:pPr>
@@ -3588,13 +3624,25 @@
         <w:rPr>
           <w:rFonts w:ascii="Times New Roman" w:hAnsi="Times New Roman" w:cs="Times New Roman"/>
         </w:rPr>
-        <w:t xml:space="preserve"> academic</w:t>
-      </w:r>
-      <w:r>
-        <w:rPr>
-          <w:rFonts w:ascii="Times New Roman" w:hAnsi="Times New Roman" w:cs="Times New Roman"/>
-        </w:rPr>
-        <w:t xml:space="preserve"> recognition</w:t>
+        <w:t xml:space="preserve"> </w:t>
+      </w:r>
+      <w:r>
+        <w:rPr>
+          <w:rFonts w:ascii="Times New Roman" w:hAnsi="Times New Roman" w:cs="Times New Roman"/>
+        </w:rPr>
+        <w:t>expertise</w:t>
+      </w:r>
+      <w:r>
+        <w:rPr>
+          <w:rFonts w:ascii="Times New Roman" w:hAnsi="Times New Roman" w:cs="Times New Roman"/>
+        </w:rPr>
+        <w:t xml:space="preserve"> </w:t>
+      </w:r>
+      <w:r>
+        <w:rPr>
+          <w:rFonts w:ascii="Times New Roman" w:hAnsi="Times New Roman" w:cs="Times New Roman"/>
+        </w:rPr>
+        <w:t>recognition</w:t>
       </w:r>
       <w:r>
         <w:rPr>
@@ -3681,25 +3729,19 @@
         <w:rPr>
           <w:rFonts w:ascii="Times New Roman" w:hAnsi="Times New Roman" w:cs="Times New Roman"/>
         </w:rPr>
-        <w:t xml:space="preserve">examples </w:t>
-      </w:r>
-      <w:r>
-        <w:rPr>
-          <w:rFonts w:ascii="Times New Roman" w:hAnsi="Times New Roman" w:cs="Times New Roman"/>
-        </w:rPr>
-        <w:t xml:space="preserve">in Ecology and Evolution, we believe that </w:t>
-      </w:r>
-      <w:r>
-        <w:rPr>
-          <w:rFonts w:ascii="Times New Roman" w:hAnsi="Times New Roman" w:cs="Times New Roman"/>
-        </w:rPr>
-        <w:t>our suggestions</w:t>
-      </w:r>
-      <w:r>
-        <w:rPr>
-          <w:rFonts w:ascii="Times New Roman" w:hAnsi="Times New Roman" w:cs="Times New Roman"/>
-        </w:rPr>
-        <w:t xml:space="preserve"> can be applied to any scientific area.</w:t>
+        <w:t>Ecology and Evolution examples, we believe</w:t>
+      </w:r>
+      <w:r>
+        <w:rPr>
+          <w:rFonts w:ascii="Times New Roman" w:hAnsi="Times New Roman" w:cs="Times New Roman"/>
+        </w:rPr>
+        <w:t xml:space="preserve"> they </w:t>
+      </w:r>
+      <w:r>
+        <w:rPr>
+          <w:rFonts w:ascii="Times New Roman" w:hAnsi="Times New Roman" w:cs="Times New Roman"/>
+        </w:rPr>
+        <w:t>can be applied to any scientific area.</w:t>
       </w:r>
     </w:p>
     <w:p>
@@ -3726,7 +3768,6 @@
           <w:i/>
           <w:iCs/>
         </w:rPr>
-        <w:lastRenderedPageBreak/>
         <w:t>Journals, societies</w:t>
       </w:r>
       <w:r>
@@ -3895,7 +3936,292 @@
         <w:rPr>
           <w:rFonts w:ascii="Times New Roman" w:hAnsi="Times New Roman" w:cs="Times New Roman"/>
         </w:rPr>
-        <w:t xml:space="preserve"> we can move on to possible solutions toward DEI. Regarding </w:t>
+        <w:t xml:space="preserve"> we can move on to possible solutions toward DEI. </w:t>
+      </w:r>
+      <w:r>
+        <w:rPr>
+          <w:rFonts w:ascii="Times New Roman" w:hAnsi="Times New Roman" w:cs="Times New Roman"/>
+        </w:rPr>
+        <w:t xml:space="preserve">Another problem is the </w:t>
+      </w:r>
+      <w:r>
+        <w:rPr>
+          <w:rFonts w:ascii="Times New Roman" w:hAnsi="Times New Roman" w:cs="Times New Roman"/>
+        </w:rPr>
+        <w:t xml:space="preserve">high charges </w:t>
+      </w:r>
+      <w:r>
+        <w:rPr>
+          <w:rFonts w:ascii="Times New Roman" w:hAnsi="Times New Roman" w:cs="Times New Roman"/>
+        </w:rPr>
+        <w:t xml:space="preserve">asked by journals </w:t>
+      </w:r>
+      <w:r>
+        <w:rPr>
+          <w:rFonts w:ascii="Times New Roman" w:hAnsi="Times New Roman" w:cs="Times New Roman"/>
+        </w:rPr>
+        <w:t>to make articles</w:t>
+      </w:r>
+      <w:r>
+        <w:rPr>
+          <w:rFonts w:ascii="Times New Roman" w:hAnsi="Times New Roman" w:cs="Times New Roman"/>
+        </w:rPr>
+        <w:t xml:space="preserve"> </w:t>
+      </w:r>
+      <w:r>
+        <w:rPr>
+          <w:rFonts w:ascii="Times New Roman" w:hAnsi="Times New Roman" w:cs="Times New Roman"/>
+        </w:rPr>
+        <w:t>open-access</w:t>
+      </w:r>
+      <w:r>
+        <w:rPr>
+          <w:rFonts w:ascii="Times New Roman" w:hAnsi="Times New Roman" w:cs="Times New Roman"/>
+        </w:rPr>
+        <w:t xml:space="preserve">. Most do not provide waivers for developing </w:t>
+      </w:r>
+      <w:r>
+        <w:rPr>
+          <w:rFonts w:ascii="Times New Roman" w:hAnsi="Times New Roman" w:cs="Times New Roman"/>
+        </w:rPr>
+        <w:t>countries</w:t>
+      </w:r>
+      <w:r>
+        <w:rPr>
+          <w:rFonts w:ascii="Times New Roman" w:hAnsi="Times New Roman" w:cs="Times New Roman"/>
+        </w:rPr>
+        <w:t xml:space="preserve">, </w:t>
+      </w:r>
+      <w:r>
+        <w:rPr>
+          <w:rFonts w:ascii="Times New Roman" w:hAnsi="Times New Roman" w:cs="Times New Roman"/>
+        </w:rPr>
+        <w:t xml:space="preserve">making open access a privilege mostly exclusive </w:t>
+      </w:r>
+      <w:r>
+        <w:rPr>
+          <w:rFonts w:ascii="Times New Roman" w:hAnsi="Times New Roman" w:cs="Times New Roman"/>
+        </w:rPr>
+        <w:t>to</w:t>
+      </w:r>
+      <w:r>
+        <w:rPr>
+          <w:rFonts w:ascii="Times New Roman" w:hAnsi="Times New Roman" w:cs="Times New Roman"/>
+        </w:rPr>
+        <w:t xml:space="preserve"> Global North countries</w:t>
+      </w:r>
+      <w:r>
+        <w:rPr>
+          <w:rFonts w:ascii="Times New Roman" w:hAnsi="Times New Roman" w:cs="Times New Roman"/>
+        </w:rPr>
+        <w:t xml:space="preserve">. A quick example from Brazil </w:t>
+      </w:r>
+      <w:r>
+        <w:rPr>
+          <w:rFonts w:ascii="Times New Roman" w:hAnsi="Times New Roman" w:cs="Times New Roman"/>
+        </w:rPr>
+        <w:t>illustrates</w:t>
+      </w:r>
+      <w:r>
+        <w:rPr>
+          <w:rFonts w:ascii="Times New Roman" w:hAnsi="Times New Roman" w:cs="Times New Roman"/>
+        </w:rPr>
+        <w:t xml:space="preserve"> this point. </w:t>
+      </w:r>
+      <w:r>
+        <w:rPr>
+          <w:rFonts w:ascii="Times New Roman" w:hAnsi="Times New Roman" w:cs="Times New Roman"/>
+        </w:rPr>
+        <w:t xml:space="preserve">A scientific journal asks for more than </w:t>
+      </w:r>
+      <w:r>
+        <w:rPr>
+          <w:rFonts w:ascii="Times New Roman" w:hAnsi="Times New Roman" w:cs="Times New Roman"/>
+        </w:rPr>
+        <w:t>4,000 dollars</w:t>
+      </w:r>
+      <w:r>
+        <w:rPr>
+          <w:rFonts w:ascii="Times New Roman" w:hAnsi="Times New Roman" w:cs="Times New Roman"/>
+        </w:rPr>
+        <w:t xml:space="preserve"> to make the article</w:t>
+      </w:r>
+      <w:r>
+        <w:rPr>
+          <w:rFonts w:ascii="Times New Roman" w:hAnsi="Times New Roman" w:cs="Times New Roman"/>
+        </w:rPr>
+        <w:t xml:space="preserve"> </w:t>
+      </w:r>
+      <w:r>
+        <w:rPr>
+          <w:rFonts w:ascii="Times New Roman" w:hAnsi="Times New Roman" w:cs="Times New Roman"/>
+        </w:rPr>
+        <w:t>open-access</w:t>
+      </w:r>
+      <w:r>
+        <w:rPr>
+          <w:rFonts w:ascii="Times New Roman" w:hAnsi="Times New Roman" w:cs="Times New Roman"/>
+        </w:rPr>
+        <w:t xml:space="preserve"> with the argument that it increases the chances of being cited</w:t>
+      </w:r>
+      <w:r>
+        <w:rPr>
+          <w:rFonts w:ascii="Times New Roman" w:hAnsi="Times New Roman" w:cs="Times New Roman"/>
+        </w:rPr>
+        <w:t xml:space="preserve"> three times</w:t>
+      </w:r>
+      <w:r>
+        <w:rPr>
+          <w:rFonts w:ascii="Times New Roman" w:hAnsi="Times New Roman" w:cs="Times New Roman"/>
+        </w:rPr>
+        <w:t xml:space="preserve">. </w:t>
+      </w:r>
+      <w:r>
+        <w:rPr>
+          <w:rFonts w:ascii="Times New Roman" w:hAnsi="Times New Roman" w:cs="Times New Roman"/>
+        </w:rPr>
+        <w:t>However, t</w:t>
+      </w:r>
+      <w:r>
+        <w:rPr>
+          <w:rFonts w:ascii="Times New Roman" w:hAnsi="Times New Roman" w:cs="Times New Roman"/>
+        </w:rPr>
+        <w:t xml:space="preserve">his amount of money </w:t>
+      </w:r>
+      <w:r>
+        <w:rPr>
+          <w:rFonts w:ascii="Times New Roman" w:hAnsi="Times New Roman" w:cs="Times New Roman"/>
+        </w:rPr>
+        <w:t>corresponds</w:t>
+      </w:r>
+      <w:r>
+        <w:rPr>
+          <w:rFonts w:ascii="Times New Roman" w:hAnsi="Times New Roman" w:cs="Times New Roman"/>
+        </w:rPr>
+        <w:t xml:space="preserve"> </w:t>
+      </w:r>
+      <w:r>
+        <w:rPr>
+          <w:rFonts w:ascii="Times New Roman" w:hAnsi="Times New Roman" w:cs="Times New Roman"/>
+        </w:rPr>
+        <w:t xml:space="preserve">to </w:t>
+      </w:r>
+      <w:r>
+        <w:rPr>
+          <w:rFonts w:ascii="Times New Roman" w:hAnsi="Times New Roman" w:cs="Times New Roman"/>
+        </w:rPr>
+        <w:t xml:space="preserve">around </w:t>
+      </w:r>
+      <w:r>
+        <w:rPr>
+          <w:rFonts w:ascii="Times New Roman" w:hAnsi="Times New Roman" w:cs="Times New Roman"/>
+        </w:rPr>
+        <w:t>two</w:t>
+      </w:r>
+      <w:r>
+        <w:rPr>
+          <w:rFonts w:ascii="Times New Roman" w:hAnsi="Times New Roman" w:cs="Times New Roman"/>
+        </w:rPr>
+        <w:t xml:space="preserve"> entire </w:t>
+      </w:r>
+      <w:r>
+        <w:rPr>
+          <w:rFonts w:ascii="Times New Roman" w:hAnsi="Times New Roman" w:cs="Times New Roman"/>
+        </w:rPr>
+        <w:t>salaries</w:t>
+      </w:r>
+      <w:r>
+        <w:rPr>
+          <w:rFonts w:ascii="Times New Roman" w:hAnsi="Times New Roman" w:cs="Times New Roman"/>
+        </w:rPr>
+        <w:t xml:space="preserve"> of a tenure track pro</w:t>
+      </w:r>
+      <w:r>
+        <w:rPr>
+          <w:rFonts w:ascii="Times New Roman" w:hAnsi="Times New Roman" w:cs="Times New Roman"/>
+        </w:rPr>
+        <w:t>fessor in a federal university in Brazil</w:t>
+      </w:r>
+      <w:r>
+        <w:rPr>
+          <w:rFonts w:ascii="Times New Roman" w:hAnsi="Times New Roman" w:cs="Times New Roman"/>
+        </w:rPr>
+        <w:t xml:space="preserve"> (t</w:t>
+      </w:r>
+      <w:r>
+        <w:rPr>
+          <w:rFonts w:ascii="Times New Roman" w:hAnsi="Times New Roman" w:cs="Times New Roman"/>
+        </w:rPr>
+        <w:t xml:space="preserve">he situation is even worse in other developing countries from </w:t>
+      </w:r>
+      <w:r>
+        <w:rPr>
+          <w:rFonts w:ascii="Times New Roman" w:hAnsi="Times New Roman" w:cs="Times New Roman"/>
+        </w:rPr>
+        <w:t xml:space="preserve">the </w:t>
+      </w:r>
+      <w:r>
+        <w:rPr>
+          <w:rFonts w:ascii="Times New Roman" w:hAnsi="Times New Roman" w:cs="Times New Roman"/>
+        </w:rPr>
+        <w:t>G</w:t>
+      </w:r>
+      <w:r>
+        <w:rPr>
+          <w:rFonts w:ascii="Times New Roman" w:hAnsi="Times New Roman" w:cs="Times New Roman"/>
+        </w:rPr>
+        <w:t xml:space="preserve">lobal </w:t>
+      </w:r>
+      <w:r>
+        <w:rPr>
+          <w:rFonts w:ascii="Times New Roman" w:hAnsi="Times New Roman" w:cs="Times New Roman"/>
+        </w:rPr>
+        <w:t>S</w:t>
+      </w:r>
+      <w:r>
+        <w:rPr>
+          <w:rFonts w:ascii="Times New Roman" w:hAnsi="Times New Roman" w:cs="Times New Roman"/>
+        </w:rPr>
+        <w:t>outh</w:t>
+      </w:r>
+      <w:r>
+        <w:rPr>
+          <w:rFonts w:ascii="Times New Roman" w:hAnsi="Times New Roman" w:cs="Times New Roman"/>
+        </w:rPr>
+        <w:t>)</w:t>
+      </w:r>
+      <w:r>
+        <w:rPr>
+          <w:rFonts w:ascii="Times New Roman" w:hAnsi="Times New Roman" w:cs="Times New Roman"/>
+        </w:rPr>
+        <w:t xml:space="preserve">. </w:t>
+      </w:r>
+      <w:r>
+        <w:rPr>
+          <w:rFonts w:ascii="Times New Roman" w:hAnsi="Times New Roman" w:cs="Times New Roman"/>
+        </w:rPr>
+        <w:t xml:space="preserve">Consequently, this type of policy actively promotes the </w:t>
+      </w:r>
+      <w:r>
+        <w:rPr>
+          <w:rFonts w:ascii="Times New Roman" w:hAnsi="Times New Roman" w:cs="Times New Roman"/>
+        </w:rPr>
+        <w:t xml:space="preserve">citation cycle mentioned before. </w:t>
+      </w:r>
+    </w:p>
+    <w:p>
+      <w:pPr>
+        <w:spacing w:line="480" w:lineRule="auto"/>
+        <w:ind w:firstLine="720"/>
+        <w:rPr>
+          <w:rFonts w:ascii="Times New Roman" w:hAnsi="Times New Roman" w:cs="Times New Roman"/>
+        </w:rPr>
+      </w:pPr>
+      <w:r>
+        <w:rPr>
+          <w:rFonts w:ascii="Times New Roman" w:hAnsi="Times New Roman" w:cs="Times New Roman"/>
+        </w:rPr>
+        <w:t xml:space="preserve">Regarding </w:t>
       </w:r>
       <w:r>
         <w:rPr>
@@ -4089,7 +4415,7 @@
           <w:iCs/>
         </w:rPr>
       </w:pPr>
-      <w:commentRangeStart w:id="15"/>
+      <w:commentRangeStart w:id="0"/>
       <w:r>
         <w:rPr>
           <w:rFonts w:ascii="Times New Roman" w:hAnsi="Times New Roman" w:cs="Times New Roman"/>
@@ -4138,19 +4464,18 @@
         </w:rPr>
         <w:t xml:space="preserve"> and research groups</w:t>
       </w:r>
-      <w:commentRangeEnd w:id="15"/>
+      <w:commentRangeEnd w:id="0"/>
       <w:r>
         <w:rPr>
           <w:rStyle w:val="CommentReference"/>
         </w:rPr>
-        <w:commentReference w:id="15"/>
+        <w:commentReference w:id="0"/>
       </w:r>
     </w:p>
     <w:p>
       <w:pPr>
         <w:spacing w:line="480" w:lineRule="auto"/>
         <w:rPr>
-          <w:ins w:id="16" w:author="Gabriel Nakamura" w:date="2023-03-21T15:56:00Z"/>
           <w:rFonts w:ascii="Times New Roman" w:hAnsi="Times New Roman" w:cs="Times New Roman"/>
         </w:rPr>
       </w:pPr>
@@ -4224,19 +4549,7 @@
         <w:rPr>
           <w:rFonts w:ascii="Times New Roman" w:hAnsi="Times New Roman" w:cs="Times New Roman"/>
         </w:rPr>
-        <w:t>However,</w:t>
-      </w:r>
-      <w:r>
-        <w:rPr>
-          <w:rFonts w:ascii="Times New Roman" w:hAnsi="Times New Roman" w:cs="Times New Roman"/>
-        </w:rPr>
-        <w:t xml:space="preserve"> </w:t>
-      </w:r>
-      <w:r>
-        <w:rPr>
-          <w:rFonts w:ascii="Times New Roman" w:hAnsi="Times New Roman" w:cs="Times New Roman"/>
-        </w:rPr>
-        <w:t>almost all the time</w:t>
+        <w:t>However</w:t>
       </w:r>
       <w:r>
         <w:rPr>
@@ -4254,6 +4567,7 @@
         <w:rPr>
           <w:rFonts w:ascii="Times New Roman" w:hAnsi="Times New Roman" w:cs="Times New Roman"/>
         </w:rPr>
+        <w:lastRenderedPageBreak/>
         <w:t>the G</w:t>
       </w:r>
       <w:r>
@@ -4272,6 +4586,12 @@
         <w:rPr>
           <w:rFonts w:ascii="Times New Roman" w:hAnsi="Times New Roman" w:cs="Times New Roman"/>
         </w:rPr>
+        <w:t xml:space="preserve"> almost all the time</w:t>
+      </w:r>
+      <w:r>
+        <w:rPr>
+          <w:rFonts w:ascii="Times New Roman" w:hAnsi="Times New Roman" w:cs="Times New Roman"/>
+        </w:rPr>
         <w:t>, irrespective of equally valuable references being available from the Global South</w:t>
       </w:r>
       <w:r>
@@ -4286,96 +4606,90 @@
         </w:rPr>
         <w:t xml:space="preserve"> </w:t>
       </w:r>
-      <w:ins w:id="17" w:author="Gabriel Nakamura" w:date="2023-03-21T15:46:00Z">
-        <w:r>
-          <w:rPr>
-            <w:rFonts w:ascii="Times New Roman" w:hAnsi="Times New Roman" w:cs="Times New Roman"/>
-          </w:rPr>
-          <w:t xml:space="preserve">Furthermore, despite the importance </w:t>
-        </w:r>
-      </w:ins>
-      <w:ins w:id="18" w:author="Gabriel Nakamura" w:date="2023-03-21T15:47:00Z">
-        <w:r>
-          <w:rPr>
-            <w:rFonts w:ascii="Times New Roman" w:hAnsi="Times New Roman" w:cs="Times New Roman"/>
-          </w:rPr>
-          <w:t xml:space="preserve">that </w:t>
-        </w:r>
-        <w:r>
-          <w:rPr>
-            <w:rFonts w:ascii="Times New Roman" w:hAnsi="Times New Roman" w:cs="Times New Roman"/>
-          </w:rPr>
-          <w:t xml:space="preserve">local traditional knowledge have had, and still have, </w:t>
-        </w:r>
-      </w:ins>
-      <w:ins w:id="19" w:author="Gabriel Nakamura" w:date="2023-03-21T15:54:00Z">
-        <w:r>
-          <w:rPr>
-            <w:rFonts w:ascii="Times New Roman" w:hAnsi="Times New Roman" w:cs="Times New Roman"/>
-          </w:rPr>
-          <w:t xml:space="preserve">to </w:t>
-        </w:r>
-      </w:ins>
-      <w:ins w:id="20" w:author="Gabriel Nakamura" w:date="2023-03-21T15:47:00Z">
-        <w:r>
-          <w:rPr>
-            <w:rFonts w:ascii="Times New Roman" w:hAnsi="Times New Roman" w:cs="Times New Roman"/>
-          </w:rPr>
-          <w:t>advance ecological theory</w:t>
-        </w:r>
-      </w:ins>
-      <w:ins w:id="21" w:author="Gabriel Nakamura" w:date="2023-03-21T15:48:00Z">
-        <w:r>
-          <w:rPr>
-            <w:rFonts w:ascii="Times New Roman" w:hAnsi="Times New Roman" w:cs="Times New Roman"/>
-          </w:rPr>
-          <w:t xml:space="preserve">, these traditional populations are usually seemed through </w:t>
-        </w:r>
-        <w:r>
-          <w:rPr>
-            <w:rFonts w:ascii="Times New Roman" w:hAnsi="Times New Roman" w:cs="Times New Roman"/>
-          </w:rPr>
-          <w:t xml:space="preserve">the </w:t>
-        </w:r>
-      </w:ins>
-      <w:ins w:id="22" w:author="Gabriel Nakamura" w:date="2023-03-21T15:50:00Z">
-        <w:r>
-          <w:rPr>
-            <w:rFonts w:ascii="Times New Roman" w:hAnsi="Times New Roman" w:cs="Times New Roman"/>
-          </w:rPr>
-          <w:t xml:space="preserve">colonial </w:t>
-        </w:r>
-      </w:ins>
-      <w:ins w:id="23" w:author="Gabriel Nakamura" w:date="2023-03-21T15:48:00Z">
-        <w:r>
-          <w:rPr>
-            <w:rFonts w:ascii="Times New Roman" w:hAnsi="Times New Roman" w:cs="Times New Roman"/>
-          </w:rPr>
-          <w:t>lens</w:t>
-        </w:r>
-      </w:ins>
-      <w:ins w:id="24" w:author="Gabriel Nakamura" w:date="2023-03-21T15:54:00Z">
-        <w:r>
-          <w:rPr>
-            <w:rFonts w:ascii="Times New Roman" w:hAnsi="Times New Roman" w:cs="Times New Roman"/>
-          </w:rPr>
-          <w:t xml:space="preserve"> in which the knowledge that comes from them must be lapidated</w:t>
-        </w:r>
-      </w:ins>
-      <w:ins w:id="25" w:author="Gabriel Nakamura" w:date="2023-03-21T15:55:00Z">
-        <w:r>
-          <w:rPr>
-            <w:rFonts w:ascii="Times New Roman" w:hAnsi="Times New Roman" w:cs="Times New Roman"/>
-          </w:rPr>
-          <w:t xml:space="preserve"> or </w:t>
-        </w:r>
-        <w:r>
-          <w:rPr>
-            <w:rFonts w:ascii="Times New Roman" w:hAnsi="Times New Roman" w:cs="Times New Roman"/>
-          </w:rPr>
-          <w:t>improved by global north, placing them on the spot of simple data gathers and providers</w:t>
-        </w:r>
-      </w:ins>
+      <w:r>
+        <w:rPr>
+          <w:rFonts w:ascii="Times New Roman" w:hAnsi="Times New Roman" w:cs="Times New Roman"/>
+        </w:rPr>
+        <w:t xml:space="preserve">Furthermore, despite the importance that </w:t>
+      </w:r>
+      <w:r>
+        <w:rPr>
+          <w:rFonts w:ascii="Times New Roman" w:hAnsi="Times New Roman" w:cs="Times New Roman"/>
+        </w:rPr>
+        <w:t xml:space="preserve">local traditional knowledge </w:t>
+      </w:r>
+      <w:r>
+        <w:rPr>
+          <w:rFonts w:ascii="Times New Roman" w:hAnsi="Times New Roman" w:cs="Times New Roman"/>
+        </w:rPr>
+        <w:t>has</w:t>
+      </w:r>
+      <w:r>
+        <w:rPr>
+          <w:rFonts w:ascii="Times New Roman" w:hAnsi="Times New Roman" w:cs="Times New Roman"/>
+        </w:rPr>
+        <w:t xml:space="preserve"> had, and still </w:t>
+      </w:r>
+      <w:r>
+        <w:rPr>
+          <w:rFonts w:ascii="Times New Roman" w:hAnsi="Times New Roman" w:cs="Times New Roman"/>
+        </w:rPr>
+        <w:t>has</w:t>
+      </w:r>
+      <w:r>
+        <w:rPr>
+          <w:rFonts w:ascii="Times New Roman" w:hAnsi="Times New Roman" w:cs="Times New Roman"/>
+        </w:rPr>
+        <w:t xml:space="preserve">, </w:t>
+      </w:r>
+      <w:r>
+        <w:rPr>
+          <w:rFonts w:ascii="Times New Roman" w:hAnsi="Times New Roman" w:cs="Times New Roman"/>
+        </w:rPr>
+        <w:t xml:space="preserve">to </w:t>
+      </w:r>
+      <w:r>
+        <w:rPr>
+          <w:rFonts w:ascii="Times New Roman" w:hAnsi="Times New Roman" w:cs="Times New Roman"/>
+        </w:rPr>
+        <w:t>advance ecological theory</w:t>
+      </w:r>
+      <w:r>
+        <w:rPr>
+          <w:rFonts w:ascii="Times New Roman" w:hAnsi="Times New Roman" w:cs="Times New Roman"/>
+        </w:rPr>
+        <w:t xml:space="preserve">, these traditional populations are usually seemed through </w:t>
+      </w:r>
+      <w:r>
+        <w:rPr>
+          <w:rFonts w:ascii="Times New Roman" w:hAnsi="Times New Roman" w:cs="Times New Roman"/>
+        </w:rPr>
+        <w:t xml:space="preserve">the </w:t>
+      </w:r>
+      <w:r>
+        <w:rPr>
+          <w:rFonts w:ascii="Times New Roman" w:hAnsi="Times New Roman" w:cs="Times New Roman"/>
+        </w:rPr>
+        <w:t xml:space="preserve">colonial </w:t>
+      </w:r>
+      <w:r>
+        <w:rPr>
+          <w:rFonts w:ascii="Times New Roman" w:hAnsi="Times New Roman" w:cs="Times New Roman"/>
+        </w:rPr>
+        <w:t>lens</w:t>
+      </w:r>
+      <w:r>
+        <w:rPr>
+          <w:rFonts w:ascii="Times New Roman" w:hAnsi="Times New Roman" w:cs="Times New Roman"/>
+        </w:rPr>
+        <w:t xml:space="preserve"> in which the knowledge that comes from them must be lapidated or </w:t>
+      </w:r>
+      <w:r>
+        <w:rPr>
+          <w:rFonts w:ascii="Times New Roman" w:hAnsi="Times New Roman" w:cs="Times New Roman"/>
+        </w:rPr>
+        <w:t>improved by global north, placing them on the spot of simple data gathers and providers</w:t>
+      </w:r>
       <w:r>
         <w:rPr>
           <w:rFonts w:ascii="Times New Roman" w:hAnsi="Times New Roman" w:cs="Times New Roman"/>
@@ -4386,7 +4700,7 @@
         <w:rPr>
           <w:rFonts w:ascii="Times New Roman" w:hAnsi="Times New Roman" w:cs="Times New Roman"/>
         </w:rPr>
-        <w:instrText xml:space="preserve"> ADDIN ZOTERO_ITEM CSL_CITATION {"citationID":"AhWzEuI2","properties":{"formattedCitation":"\\super 4\\nosupersub{}","plainCitation":"4","noteIndex":0},"citationItems":[{"id":3494,"uris":["http://zotero.org/users/9795555/items/PDVTJEJP"],"itemData":{"id":3494,"type":"article-journal","container-title":"Nature","DOI":"10.1038/d41586-022-04508-4","ISSN":"0028-0836, 1476-4687","issue":"7942","journalAbbreviation":"Nature","language":"en","page":"24-26","source":"DOI.org (Crossref)","title":"Escaping Darwin’s shadow: how Alfred Russel Wallace inspires Indigenous researchers","title-short":"Escaping Darwin’s shadow","volume":"613","author":[{"family":"Ribas","given":"Camila C."}],"issued":{"date-parts":[["2023",1,5]]}}}],"schema":"https://github.com/citation-style-language/schema/raw/master/csl-citation.json"} </w:instrText>
+        <w:instrText xml:space="preserve"> ADDIN ZOTERO_ITEM CSL_CITATION {"citationID":"AhWzEuI2","properties":{"formattedCitation":"\\super 6\\nosupersub{}","plainCitation":"6","noteIndex":0},"citationItems":[{"id":3494,"uris":["http://zotero.org/users/9795555/items/PDVTJEJP"],"itemData":{"id":3494,"type":"article-journal","container-title":"Nature","DOI":"10.1038/d41586-022-04508-4","ISSN":"0028-0836, 1476-4687","issue":"7942","journalAbbreviation":"Nature","language":"en","page":"24-26","source":"DOI.org (Crossref)","title":"Escaping Darwin’s shadow: how Alfred Russel Wallace inspires Indigenous researchers","title-short":"Escaping Darwin’s shadow","volume":"613","author":[{"family":"Ribas","given":"Camila C."}],"issued":{"date-parts":[["2023",1,5]]}}}],"schema":"https://github.com/citation-style-language/schema/raw/master/csl-citation.json"} </w:instrText>
       </w:r>
       <w:r>
         <w:rPr>
@@ -4399,7 +4713,7 @@
           <w:rFonts w:ascii="Times New Roman" w:hAnsi="Times New Roman" w:cs="Times New Roman"/>
           <w:vertAlign w:val="superscript"/>
         </w:rPr>
-        <w:t>4</w:t>
+        <w:t>6</w:t>
       </w:r>
       <w:r>
         <w:rPr>
@@ -4407,22 +4721,18 @@
         </w:rPr>
         <w:fldChar w:fldCharType="end"/>
       </w:r>
-      <w:ins w:id="26" w:author="Gabriel Nakamura" w:date="2023-03-21T15:50:00Z">
-        <w:r>
-          <w:rPr>
-            <w:rFonts w:ascii="Times New Roman" w:hAnsi="Times New Roman" w:cs="Times New Roman"/>
-          </w:rPr>
-          <w:t>.</w:t>
-        </w:r>
-      </w:ins>
-      <w:ins w:id="27" w:author="Gabriel Nakamura" w:date="2023-03-21T15:48:00Z">
-        <w:r>
-          <w:rPr>
-            <w:rFonts w:ascii="Times New Roman" w:hAnsi="Times New Roman" w:cs="Times New Roman"/>
-          </w:rPr>
-          <w:t xml:space="preserve"> </w:t>
-        </w:r>
-      </w:ins>
+      <w:r>
+        <w:rPr>
+          <w:rFonts w:ascii="Times New Roman" w:hAnsi="Times New Roman" w:cs="Times New Roman"/>
+        </w:rPr>
+        <w:t>.</w:t>
+      </w:r>
+      <w:r>
+        <w:rPr>
+          <w:rFonts w:ascii="Times New Roman" w:hAnsi="Times New Roman" w:cs="Times New Roman"/>
+        </w:rPr>
+        <w:t xml:space="preserve"> </w:t>
+      </w:r>
     </w:p>
     <w:p>
       <w:pPr>
@@ -4431,11 +4741,6 @@
         <w:rPr>
           <w:rFonts w:ascii="Times New Roman" w:hAnsi="Times New Roman" w:cs="Times New Roman"/>
         </w:rPr>
-        <w:pPrChange w:id="28" w:author="Gabriel Nakamura" w:date="2023-03-21T18:21:00Z">
-          <w:pPr>
-            <w:spacing w:line="480" w:lineRule="auto"/>
-          </w:pPr>
-        </w:pPrChange>
       </w:pPr>
       <w:r>
         <w:rPr>
@@ -4477,6 +4782,12 @@
         <w:rPr>
           <w:rFonts w:ascii="Times New Roman" w:hAnsi="Times New Roman" w:cs="Times New Roman"/>
         </w:rPr>
+        <w:t>,</w:t>
+      </w:r>
+      <w:r>
+        <w:rPr>
+          <w:rFonts w:ascii="Times New Roman" w:hAnsi="Times New Roman" w:cs="Times New Roman"/>
+        </w:rPr>
         <w:t xml:space="preserve"> given the </w:t>
       </w:r>
       <w:r>
@@ -4501,14 +4812,7 @@
         <w:rPr>
           <w:rFonts w:ascii="Times New Roman" w:hAnsi="Times New Roman" w:cs="Times New Roman"/>
         </w:rPr>
-        <w:t xml:space="preserve"> as the same </w:t>
-      </w:r>
-      <w:r>
-        <w:rPr>
-          <w:rFonts w:ascii="Times New Roman" w:hAnsi="Times New Roman" w:cs="Times New Roman"/>
-        </w:rPr>
-        <w:lastRenderedPageBreak/>
-        <w:t>work</w:t>
+        <w:t xml:space="preserve"> as the same work</w:t>
       </w:r>
       <w:r>
         <w:rPr>
@@ -4815,7 +5119,19 @@
         <w:rPr>
           <w:rFonts w:ascii="Times New Roman" w:hAnsi="Times New Roman" w:cs="Times New Roman"/>
         </w:rPr>
-        <w:t>achieve a less colonial scientific practice</w:t>
+        <w:t xml:space="preserve">achieve a </w:t>
+      </w:r>
+      <w:r>
+        <w:rPr>
+          <w:rFonts w:ascii="Times New Roman" w:hAnsi="Times New Roman" w:cs="Times New Roman"/>
+        </w:rPr>
+        <w:t>non-neocolonial</w:t>
+      </w:r>
+      <w:r>
+        <w:rPr>
+          <w:rFonts w:ascii="Times New Roman" w:hAnsi="Times New Roman" w:cs="Times New Roman"/>
+        </w:rPr>
+        <w:t xml:space="preserve"> scientific practice</w:t>
       </w:r>
       <w:r>
         <w:rPr>
@@ -4872,64 +5188,78 @@
         </w:rPr>
         <w:t xml:space="preserve">the diversity aspect. </w:t>
       </w:r>
-      <w:ins w:id="29" w:author="Gabriel Nakamura" w:date="2023-03-21T16:03:00Z">
-        <w:r>
-          <w:rPr>
-            <w:rFonts w:ascii="Times New Roman" w:hAnsi="Times New Roman" w:cs="Times New Roman"/>
-          </w:rPr>
-          <w:t xml:space="preserve">However, </w:t>
-        </w:r>
-        <w:proofErr w:type="spellStart"/>
-        <w:r>
-          <w:rPr>
-            <w:rFonts w:ascii="Times New Roman" w:hAnsi="Times New Roman" w:cs="Times New Roman"/>
-          </w:rPr>
-          <w:t>neocolonization</w:t>
-        </w:r>
-        <w:proofErr w:type="spellEnd"/>
-        <w:r>
-          <w:rPr>
-            <w:rFonts w:ascii="Times New Roman" w:hAnsi="Times New Roman" w:cs="Times New Roman"/>
-          </w:rPr>
-          <w:t xml:space="preserve"> practices </w:t>
-        </w:r>
-        <w:r>
-          <w:rPr>
-            <w:rFonts w:ascii="Times New Roman" w:hAnsi="Times New Roman" w:cs="Times New Roman"/>
-          </w:rPr>
-          <w:t xml:space="preserve">can be found throughout the whole </w:t>
-        </w:r>
-      </w:ins>
-      <w:ins w:id="30" w:author="Gabriel Nakamura" w:date="2023-03-21T16:05:00Z">
-        <w:r>
-          <w:rPr>
-            <w:rFonts w:ascii="Times New Roman" w:hAnsi="Times New Roman" w:cs="Times New Roman"/>
-          </w:rPr>
-          <w:t>system of scientific practice</w:t>
-        </w:r>
-        <w:r>
-          <w:rPr>
-            <w:rFonts w:ascii="Times New Roman" w:hAnsi="Times New Roman" w:cs="Times New Roman"/>
-          </w:rPr>
-          <w:t xml:space="preserve">, </w:t>
-        </w:r>
-      </w:ins>
-      <w:ins w:id="31" w:author="Gabriel Nakamura" w:date="2023-03-21T18:22:00Z">
-        <w:r>
-          <w:rPr>
-            <w:rFonts w:ascii="Times New Roman" w:hAnsi="Times New Roman" w:cs="Times New Roman"/>
-          </w:rPr>
-          <w:t>even when scientific findings</w:t>
-        </w:r>
-      </w:ins>
-      <w:ins w:id="32" w:author="Gabriel Nakamura" w:date="2023-03-21T16:06:00Z">
-        <w:r>
-          <w:rPr>
-            <w:rFonts w:ascii="Times New Roman" w:hAnsi="Times New Roman" w:cs="Times New Roman"/>
-          </w:rPr>
-          <w:t xml:space="preserve"> from global south survive the biased reviewing process</w:t>
-        </w:r>
-      </w:ins>
+      <w:r>
+        <w:rPr>
+          <w:rFonts w:ascii="Times New Roman" w:hAnsi="Times New Roman" w:cs="Times New Roman"/>
+        </w:rPr>
+        <w:t xml:space="preserve">However, </w:t>
+      </w:r>
+      <w:r>
+        <w:rPr>
+          <w:rFonts w:ascii="Times New Roman" w:hAnsi="Times New Roman" w:cs="Times New Roman"/>
+        </w:rPr>
+        <w:t>neo-colonization</w:t>
+      </w:r>
+      <w:r>
+        <w:rPr>
+          <w:rFonts w:ascii="Times New Roman" w:hAnsi="Times New Roman" w:cs="Times New Roman"/>
+        </w:rPr>
+        <w:t xml:space="preserve"> practices </w:t>
+      </w:r>
+      <w:r>
+        <w:rPr>
+          <w:rFonts w:ascii="Times New Roman" w:hAnsi="Times New Roman" w:cs="Times New Roman"/>
+        </w:rPr>
+        <w:t xml:space="preserve">can be found throughout the whole </w:t>
+      </w:r>
+      <w:r>
+        <w:rPr>
+          <w:rFonts w:ascii="Times New Roman" w:hAnsi="Times New Roman" w:cs="Times New Roman"/>
+        </w:rPr>
+        <w:t>system of scientific practice</w:t>
+      </w:r>
+      <w:r>
+        <w:rPr>
+          <w:rFonts w:ascii="Times New Roman" w:hAnsi="Times New Roman" w:cs="Times New Roman"/>
+        </w:rPr>
+        <w:t>. Even</w:t>
+      </w:r>
+      <w:r>
+        <w:rPr>
+          <w:rFonts w:ascii="Times New Roman" w:hAnsi="Times New Roman" w:cs="Times New Roman"/>
+        </w:rPr>
+        <w:t xml:space="preserve"> when scientific findings</w:t>
+      </w:r>
+      <w:r>
+        <w:rPr>
+          <w:rFonts w:ascii="Times New Roman" w:hAnsi="Times New Roman" w:cs="Times New Roman"/>
+        </w:rPr>
+        <w:t xml:space="preserve"> from </w:t>
+      </w:r>
+      <w:r>
+        <w:rPr>
+          <w:rFonts w:ascii="Times New Roman" w:hAnsi="Times New Roman" w:cs="Times New Roman"/>
+        </w:rPr>
+        <w:t>G</w:t>
+      </w:r>
+      <w:r>
+        <w:rPr>
+          <w:rFonts w:ascii="Times New Roman" w:hAnsi="Times New Roman" w:cs="Times New Roman"/>
+        </w:rPr>
+        <w:t xml:space="preserve">lobal </w:t>
+      </w:r>
+      <w:r>
+        <w:rPr>
+          <w:rFonts w:ascii="Times New Roman" w:hAnsi="Times New Roman" w:cs="Times New Roman"/>
+        </w:rPr>
+        <w:t>S</w:t>
+      </w:r>
+      <w:r>
+        <w:rPr>
+          <w:rFonts w:ascii="Times New Roman" w:hAnsi="Times New Roman" w:cs="Times New Roman"/>
+        </w:rPr>
+        <w:t>outh survive the biased reviewing process</w:t>
+      </w:r>
       <w:r>
         <w:rPr>
           <w:rFonts w:ascii="Times New Roman" w:hAnsi="Times New Roman" w:cs="Times New Roman"/>
@@ -4940,7 +5270,7 @@
         <w:rPr>
           <w:rFonts w:ascii="Times New Roman" w:hAnsi="Times New Roman" w:cs="Times New Roman"/>
         </w:rPr>
-        <w:instrText xml:space="preserve"> ADDIN ZOTERO_ITEM CSL_CITATION {"citationID":"0mLDhbmb","properties":{"formattedCitation":"\\super 6\\nosupersub{}","plainCitation":"6","noteIndex":0},"citationItems":[{"id":3495,"uris":["http://zotero.org/users/9795555/items/NZ6XFDU4"],"itemData":{"id":3495,"type":"article-journal","abstract":"Peer review is central to the scientific process and scientists’ career advancement, but bias at various stages of the review process disadvantages some authors. Here we use peer review data from 312,740 biological sciences manuscripts across 31 studies to (1) examine evidence for differential peer review outcomes based on author demographics, (2) evaluate the efficacy of solutions to reduce bias and (3) describe the current landscape of peer review policies for 541 ecology and evolution journals. We found notably worse review outcomes (for example, lower overall acceptance rates) for authors whose institutional affiliations were in Asia, for authors whose country’s primary language is not English and in countries with relatively low Human Development Indices. We found few data evaluating efficacy of interventions outside of reducing gender bias through double-blind review or diversifying reviewer/editorial boards. Despite evidence for review outcome gaps based on author demographics, few journals currently implement policies intended to mitigate bias (for example, 15.9% of journals practised double-blind review and 2.03% had reviewer guidelines that mentioned social justice issues). The lack of demographic equity signals an urgent need to better understand and implement evidence-based bias mitigation strategies.","container-title":"Nature Ecology &amp; Evolution","DOI":"10.1038/s41559-023-01999-w","ISSN":"2397-334X","journalAbbreviation":"Nature Ecology &amp; Evolution","title":"Peer review perpetuates barriers for historically excluded groups","URL":"https://doi.org/10.1038/s41559-023-01999-w","author":[{"family":"Smith","given":"Olivia M."},{"family":"Davis","given":"Kayla L."},{"family":"Pizza","given":"Riley B."},{"family":"Waterman","given":"Robin"},{"family":"Dobson","given":"Kara C."},{"family":"Foster","given":"Brianna"},{"family":"Jarvey","given":"Julie C."},{"family":"Jones","given":"Leonard N."},{"family":"Leuenberger","given":"Wendy"},{"family":"Nourn","given":"Nan"},{"family":"Conway","given":"Emily E."},{"family":"Fiser","given":"Cynthia M."},{"family":"Hansen","given":"Zoe A."},{"family":"Hristova","given":"Ani"},{"family":"Mack","given":"Caitlin"},{"family":"Saunders","given":"Alyssa N."},{"family":"Utley","given":"Olivia J."},{"family":"Young","given":"Moriah L."},{"family":"Davis","given":"Courtney L."}],"issued":{"date-parts":[["2023",3,13]]}}}],"schema":"https://github.com/citation-style-language/schema/raw/master/csl-citation.json"} </w:instrText>
+        <w:instrText xml:space="preserve"> ADDIN ZOTERO_ITEM CSL_CITATION {"citationID":"0mLDhbmb","properties":{"formattedCitation":"\\super 7\\nosupersub{}","plainCitation":"7","noteIndex":0},"citationItems":[{"id":3495,"uris":["http://zotero.org/users/9795555/items/NZ6XFDU4"],"itemData":{"id":3495,"type":"article-journal","abstract":"Peer review is central to the scientific process and scientists’ career advancement, but bias at various stages of the review process disadvantages some authors. Here we use peer review data from 312,740 biological sciences manuscripts across 31 studies to (1) examine evidence for differential peer review outcomes based on author demographics, (2) evaluate the efficacy of solutions to reduce bias and (3) describe the current landscape of peer review policies for 541 ecology and evolution journals. We found notably worse review outcomes (for example, lower overall acceptance rates) for authors whose institutional affiliations were in Asia, for authors whose country’s primary language is not English and in countries with relatively low Human Development Indices. We found few data evaluating efficacy of interventions outside of reducing gender bias through double-blind review or diversifying reviewer/editorial boards. Despite evidence for review outcome gaps based on author demographics, few journals currently implement policies intended to mitigate bias (for example, 15.9% of journals practised double-blind review and 2.03% had reviewer guidelines that mentioned social justice issues). The lack of demographic equity signals an urgent need to better understand and implement evidence-based bias mitigation strategies.","container-title":"Nature Ecology &amp; Evolution","DOI":"10.1038/s41559-023-01999-w","ISSN":"2397-334X","journalAbbreviation":"Nature Ecology &amp; Evolution","title":"Peer review perpetuates barriers for historically excluded groups","URL":"https://doi.org/10.1038/s41559-023-01999-w","author":[{"family":"Smith","given":"Olivia M."},{"family":"Davis","given":"Kayla L."},{"family":"Pizza","given":"Riley B."},{"family":"Waterman","given":"Robin"},{"family":"Dobson","given":"Kara C."},{"family":"Foster","given":"Brianna"},{"family":"Jarvey","given":"Julie C."},{"family":"Jones","given":"Leonard N."},{"family":"Leuenberger","given":"Wendy"},{"family":"Nourn","given":"Nan"},{"family":"Conway","given":"Emily E."},{"family":"Fiser","given":"Cynthia M."},{"family":"Hansen","given":"Zoe A."},{"family":"Hristova","given":"Ani"},{"family":"Mack","given":"Caitlin"},{"family":"Saunders","given":"Alyssa N."},{"family":"Utley","given":"Olivia J."},{"family":"Young","given":"Moriah L."},{"family":"Davis","given":"Courtney L."}],"issued":{"date-parts":[["2023",3,13]]}}}],"schema":"https://github.com/citation-style-language/schema/raw/master/csl-citation.json"} </w:instrText>
       </w:r>
       <w:r>
         <w:rPr>
@@ -4953,7 +5283,7 @@
           <w:rFonts w:ascii="Times New Roman" w:hAnsi="Times New Roman" w:cs="Times New Roman"/>
           <w:vertAlign w:val="superscript"/>
         </w:rPr>
-        <w:t>6</w:t>
+        <w:t>7</w:t>
       </w:r>
       <w:r>
         <w:rPr>
@@ -4961,62 +5291,42 @@
         </w:rPr>
         <w:fldChar w:fldCharType="end"/>
       </w:r>
-      <w:ins w:id="33" w:author="Gabriel Nakamura" w:date="2023-03-21T16:06:00Z">
-        <w:r>
-          <w:rPr>
-            <w:rFonts w:ascii="Times New Roman" w:hAnsi="Times New Roman" w:cs="Times New Roman"/>
-          </w:rPr>
-          <w:t xml:space="preserve"> it still </w:t>
-        </w:r>
-        <w:r>
-          <w:rPr>
-            <w:rFonts w:ascii="Times New Roman" w:hAnsi="Times New Roman" w:cs="Times New Roman"/>
-          </w:rPr>
-          <w:t>needs</w:t>
-        </w:r>
-        <w:r>
-          <w:rPr>
-            <w:rFonts w:ascii="Times New Roman" w:hAnsi="Times New Roman" w:cs="Times New Roman"/>
-          </w:rPr>
-          <w:t xml:space="preserve"> to </w:t>
-        </w:r>
-        <w:r>
-          <w:rPr>
-            <w:rFonts w:ascii="Times New Roman" w:hAnsi="Times New Roman" w:cs="Times New Roman"/>
-          </w:rPr>
-          <w:t>face the lack of expertise recognition</w:t>
-        </w:r>
-      </w:ins>
-      <w:ins w:id="34" w:author="Gabriel Nakamura" w:date="2023-03-21T18:22:00Z">
-        <w:r>
-          <w:rPr>
-            <w:rFonts w:ascii="Times New Roman" w:hAnsi="Times New Roman" w:cs="Times New Roman"/>
-          </w:rPr>
-          <w:t xml:space="preserve"> by </w:t>
-        </w:r>
-        <w:r>
-          <w:rPr>
-            <w:rFonts w:ascii="Times New Roman" w:hAnsi="Times New Roman" w:cs="Times New Roman"/>
-          </w:rPr>
-          <w:t>the Gl</w:t>
-        </w:r>
-      </w:ins>
-      <w:ins w:id="35" w:author="Gabriel Nakamura" w:date="2023-03-21T18:23:00Z">
-        <w:r>
-          <w:rPr>
-            <w:rFonts w:ascii="Times New Roman" w:hAnsi="Times New Roman" w:cs="Times New Roman"/>
-          </w:rPr>
-          <w:t>o</w:t>
-        </w:r>
-      </w:ins>
-      <w:ins w:id="36" w:author="Gabriel Nakamura" w:date="2023-03-21T18:22:00Z">
-        <w:r>
-          <w:rPr>
-            <w:rFonts w:ascii="Times New Roman" w:hAnsi="Times New Roman" w:cs="Times New Roman"/>
-          </w:rPr>
-          <w:t>bal North</w:t>
-        </w:r>
-      </w:ins>
+      <w:r>
+        <w:rPr>
+          <w:rFonts w:ascii="Times New Roman" w:hAnsi="Times New Roman" w:cs="Times New Roman"/>
+        </w:rPr>
+        <w:t xml:space="preserve"> it still </w:t>
+      </w:r>
+      <w:r>
+        <w:rPr>
+          <w:rFonts w:ascii="Times New Roman" w:hAnsi="Times New Roman" w:cs="Times New Roman"/>
+        </w:rPr>
+        <w:t>needs</w:t>
+      </w:r>
+      <w:r>
+        <w:rPr>
+          <w:rFonts w:ascii="Times New Roman" w:hAnsi="Times New Roman" w:cs="Times New Roman"/>
+        </w:rPr>
+        <w:t xml:space="preserve"> to </w:t>
+      </w:r>
+      <w:r>
+        <w:rPr>
+          <w:rFonts w:ascii="Times New Roman" w:hAnsi="Times New Roman" w:cs="Times New Roman"/>
+        </w:rPr>
+        <w:t>face the lack of expertise recognition</w:t>
+      </w:r>
+      <w:r>
+        <w:rPr>
+          <w:rFonts w:ascii="Times New Roman" w:hAnsi="Times New Roman" w:cs="Times New Roman"/>
+        </w:rPr>
+        <w:t xml:space="preserve"> by </w:t>
+      </w:r>
+      <w:r>
+        <w:rPr>
+          <w:rFonts w:ascii="Times New Roman" w:hAnsi="Times New Roman" w:cs="Times New Roman"/>
+        </w:rPr>
+        <w:t>the Global North</w:t>
+      </w:r>
       <w:r>
         <w:rPr>
           <w:rFonts w:ascii="Times New Roman" w:hAnsi="Times New Roman" w:cs="Times New Roman"/>
@@ -5027,7 +5337,7 @@
         <w:rPr>
           <w:rFonts w:ascii="Times New Roman" w:hAnsi="Times New Roman" w:cs="Times New Roman"/>
         </w:rPr>
-        <w:instrText xml:space="preserve"> ADDIN ZOTERO_ITEM CSL_CITATION {"citationID":"U4gv8zJv","properties":{"formattedCitation":"\\super 7\\nosupersub{}","plainCitation":"7","noteIndex":0},"citationItems":[{"id":3496,"uris":["http://zotero.org/users/9795555/items/8WIBRUSD"],"itemData":{"id":3496,"type":"article-journal","abstract":"Disparities continue to pose major challenges in various aspects of science. One such aspect is editorial board composition, which has been shown to exhibit racial and geographical disparities. However, the literature on this subject lacks longitudinal studies quantifying the degree to which the racial composition of editors reflects that of scientists. Other aspects that may exhibit racial disparities include the time spent between the submission and acceptance of a manuscript and the number of citations a paper receives relative to textually similar papers, but these have not been studied to date. To fill this gap, we compile a dataset of 1,000,000 papers published between 2001 and 2020 by six publishers, while identifying the handling editor of each paper. Using this dataset, we show that most countries in Asia, Africa, and South America (where the majority of the population is ethnically non-White) have fewer editors than would be expected based on their share of authorship. Focusing on US-based scientists reveals Black as the most underrepresented race. In terms of acceptance delay, we find, again, that papers from Asia, Africa, and South America spend more time compared to other papers published in the same journal and the same year. Regression analysis of US-based papers reveals that Black authors suffer from the greatest delay. Finally, by analyzing citation rates of US-based papers, we find that Black and Hispanic scientists receive significantly fewer citations compared to White ones doing similar research. Taken together, these findings highlight significant challenges facing non-White scientists.","container-title":"Proceedings of the National Academy of Sciences","DOI":"10.1073/pnas.2215324120","ISSN":"0027-8424, 1091-6490","issue":"13","journalAbbreviation":"Proc. Natl. Acad. Sci. U.S.A.","language":"en","page":"e2215324120","source":"DOI.org (Crossref)","title":"Non-White scientists appear on fewer editorial boards, spend more time under review, and receive fewer citations","volume":"120","author":[{"family":"Liu","given":"Fengyuan"},{"family":"Rahwan","given":"Talal"},{"family":"AlShebli","given":"Bedoor"}],"issued":{"date-parts":[["2023",3,28]]}}}],"schema":"https://github.com/citation-style-language/schema/raw/master/csl-citation.json"} </w:instrText>
+        <w:instrText xml:space="preserve"> ADDIN ZOTERO_ITEM CSL_CITATION {"citationID":"U4gv8zJv","properties":{"formattedCitation":"\\super 4\\nosupersub{}","plainCitation":"4","noteIndex":0},"citationItems":[{"id":3496,"uris":["http://zotero.org/users/9795555/items/8WIBRUSD"],"itemData":{"id":3496,"type":"article-journal","abstract":"Disparities continue to pose major challenges in various aspects of science. One such aspect is editorial board composition, which has been shown to exhibit racial and geographical disparities. However, the literature on this subject lacks longitudinal studies quantifying the degree to which the racial composition of editors reflects that of scientists. Other aspects that may exhibit racial disparities include the time spent between the submission and acceptance of a manuscript and the number of citations a paper receives relative to textually similar papers, but these have not been studied to date. To fill this gap, we compile a dataset of 1,000,000 papers published between 2001 and 2020 by six publishers, while identifying the handling editor of each paper. Using this dataset, we show that most countries in Asia, Africa, and South America (where the majority of the population is ethnically non-White) have fewer editors than would be expected based on their share of authorship. Focusing on US-based scientists reveals Black as the most underrepresented race. In terms of acceptance delay, we find, again, that papers from Asia, Africa, and South America spend more time compared to other papers published in the same journal and the same year. Regression analysis of US-based papers reveals that Black authors suffer from the greatest delay. Finally, by analyzing citation rates of US-based papers, we find that Black and Hispanic scientists receive significantly fewer citations compared to White ones doing similar research. Taken together, these findings highlight significant challenges facing non-White scientists.","container-title":"Proceedings of the National Academy of Sciences","DOI":"10.1073/pnas.2215324120","ISSN":"0027-8424, 1091-6490","issue":"13","journalAbbreviation":"Proc. Natl. Acad. Sci. U.S.A.","language":"en","page":"e2215324120","source":"DOI.org (Crossref)","title":"Non-White scientists appear on fewer editorial boards, spend more time under review, and receive fewer citations","volume":"120","author":[{"family":"Liu","given":"Fengyuan"},{"family":"Rahwan","given":"Talal"},{"family":"AlShebli","given":"Bedoor"}],"issued":{"date-parts":[["2023",3,28]]}}}],"schema":"https://github.com/citation-style-language/schema/raw/master/csl-citation.json"} </w:instrText>
       </w:r>
       <w:r>
         <w:rPr>
@@ -5040,7 +5350,7 @@
           <w:rFonts w:ascii="Times New Roman" w:hAnsi="Times New Roman" w:cs="Times New Roman"/>
           <w:vertAlign w:val="superscript"/>
         </w:rPr>
-        <w:t>7</w:t>
+        <w:t>4</w:t>
       </w:r>
       <w:r>
         <w:rPr>
@@ -5048,14 +5358,12 @@
         </w:rPr>
         <w:fldChar w:fldCharType="end"/>
       </w:r>
-      <w:ins w:id="37" w:author="Gabriel Nakamura" w:date="2023-03-21T16:06:00Z">
-        <w:r>
-          <w:rPr>
-            <w:rFonts w:ascii="Times New Roman" w:hAnsi="Times New Roman" w:cs="Times New Roman"/>
-          </w:rPr>
-          <w:t xml:space="preserve">. </w:t>
-        </w:r>
-      </w:ins>
+      <w:r>
+        <w:rPr>
+          <w:rFonts w:ascii="Times New Roman" w:hAnsi="Times New Roman" w:cs="Times New Roman"/>
+        </w:rPr>
+        <w:t xml:space="preserve">. </w:t>
+      </w:r>
       <w:r>
         <w:rPr>
           <w:rFonts w:ascii="Times New Roman" w:hAnsi="Times New Roman" w:cs="Times New Roman"/>
@@ -5096,7 +5404,19 @@
         <w:rPr>
           <w:rFonts w:ascii="Times New Roman" w:hAnsi="Times New Roman" w:cs="Times New Roman"/>
         </w:rPr>
-        <w:t>g towards practices that disrupt the colonialism</w:t>
+        <w:t xml:space="preserve">g towards practices that disrupt the </w:t>
+      </w:r>
+      <w:r>
+        <w:rPr>
+          <w:rFonts w:ascii="Times New Roman" w:hAnsi="Times New Roman" w:cs="Times New Roman"/>
+        </w:rPr>
+        <w:t>neo</w:t>
+      </w:r>
+      <w:r>
+        <w:rPr>
+          <w:rFonts w:ascii="Times New Roman" w:hAnsi="Times New Roman" w:cs="Times New Roman"/>
+        </w:rPr>
+        <w:t>colonialism</w:t>
       </w:r>
       <w:r>
         <w:rPr>
@@ -5114,7 +5434,13 @@
         <w:rPr>
           <w:rFonts w:ascii="Times New Roman" w:hAnsi="Times New Roman" w:cs="Times New Roman"/>
         </w:rPr>
-        <w:t>intellectual expertise</w:t>
+        <w:t>academic</w:t>
+      </w:r>
+      <w:r>
+        <w:rPr>
+          <w:rFonts w:ascii="Times New Roman" w:hAnsi="Times New Roman" w:cs="Times New Roman"/>
+        </w:rPr>
+        <w:t xml:space="preserve"> expertise</w:t>
       </w:r>
       <w:r>
         <w:rPr>
@@ -5164,14 +5490,12 @@
         </w:rPr>
         <w:t>.</w:t>
       </w:r>
-      <w:ins w:id="38" w:author="Gabriel Nakamura" w:date="2023-03-21T16:02:00Z">
-        <w:r>
-          <w:rPr>
-            <w:rFonts w:ascii="Times New Roman" w:hAnsi="Times New Roman" w:cs="Times New Roman"/>
-          </w:rPr>
-          <w:t xml:space="preserve"> </w:t>
-        </w:r>
-      </w:ins>
+      <w:r>
+        <w:rPr>
+          <w:rFonts w:ascii="Times New Roman" w:hAnsi="Times New Roman" w:cs="Times New Roman"/>
+        </w:rPr>
+        <w:t xml:space="preserve"> </w:t>
+      </w:r>
     </w:p>
     <w:p>
       <w:pPr>
@@ -5440,7 +5764,25 @@
         <w:rPr>
           <w:rFonts w:ascii="Times New Roman" w:hAnsi="Times New Roman" w:cs="Times New Roman"/>
         </w:rPr>
-        <w:t>, even struggling with reduced budgets and historical scientific colonialism</w:t>
+        <w:t xml:space="preserve">, even struggling with reduced budgets and </w:t>
+      </w:r>
+      <w:r>
+        <w:rPr>
+          <w:rFonts w:ascii="Times New Roman" w:hAnsi="Times New Roman" w:cs="Times New Roman"/>
+        </w:rPr>
+        <w:t>various</w:t>
+      </w:r>
+      <w:r>
+        <w:rPr>
+          <w:rFonts w:ascii="Times New Roman" w:hAnsi="Times New Roman" w:cs="Times New Roman"/>
+        </w:rPr>
+        <w:t xml:space="preserve"> forms of </w:t>
+      </w:r>
+      <w:r>
+        <w:rPr>
+          <w:rFonts w:ascii="Times New Roman" w:hAnsi="Times New Roman" w:cs="Times New Roman"/>
+        </w:rPr>
+        <w:t>historical colonialism</w:t>
       </w:r>
       <w:r>
         <w:rPr>
@@ -5454,34 +5796,17 @@
         </w:rPr>
         <w:t xml:space="preserve">Here we </w:t>
       </w:r>
-      <w:del w:id="39" w:author="Gabriel Nakamura" w:date="2023-03-21T16:00:00Z">
-        <w:r>
-          <w:rPr>
-            <w:rFonts w:ascii="Times New Roman" w:hAnsi="Times New Roman" w:cs="Times New Roman"/>
-          </w:rPr>
-          <w:delText xml:space="preserve">showed </w:delText>
-        </w:r>
-      </w:del>
-      <w:ins w:id="40" w:author="Gabriel Nakamura" w:date="2023-03-21T16:00:00Z">
-        <w:r>
-          <w:rPr>
-            <w:rFonts w:ascii="Times New Roman" w:hAnsi="Times New Roman" w:cs="Times New Roman"/>
-          </w:rPr>
-          <w:t xml:space="preserve">suggested </w:t>
-        </w:r>
-      </w:ins>
-      <w:r>
-        <w:rPr>
-          <w:rFonts w:ascii="Times New Roman" w:hAnsi="Times New Roman" w:cs="Times New Roman"/>
-        </w:rPr>
-        <w:t xml:space="preserve">some simple actions that can dramatically </w:t>
-      </w:r>
-      <w:r>
-        <w:rPr>
-          <w:rFonts w:ascii="Times New Roman" w:hAnsi="Times New Roman" w:cs="Times New Roman"/>
-        </w:rPr>
-        <w:lastRenderedPageBreak/>
-        <w:t xml:space="preserve">change the </w:t>
+      <w:r>
+        <w:rPr>
+          <w:rFonts w:ascii="Times New Roman" w:hAnsi="Times New Roman" w:cs="Times New Roman"/>
+        </w:rPr>
+        <w:t xml:space="preserve">suggested </w:t>
+      </w:r>
+      <w:r>
+        <w:rPr>
+          <w:rFonts w:ascii="Times New Roman" w:hAnsi="Times New Roman" w:cs="Times New Roman"/>
+        </w:rPr>
+        <w:t xml:space="preserve">some simple actions that can dramatically change the </w:t>
       </w:r>
       <w:r>
         <w:rPr>
@@ -5549,7 +5874,20 @@
         <w:rPr>
           <w:rFonts w:ascii="Times New Roman" w:hAnsi="Times New Roman" w:cs="Times New Roman"/>
         </w:rPr>
-        <w:t>that praxis, i.e., “reflection and action upon the world in order to transform it,” is the only way toward a</w:t>
+        <w:t>that praxis, i.e., “reflection and action upon the world in order to transform it,”</w:t>
+      </w:r>
+      <w:r>
+        <w:rPr>
+          <w:rFonts w:ascii="Times New Roman" w:hAnsi="Times New Roman" w:cs="Times New Roman"/>
+          <w:vertAlign w:val="superscript"/>
+        </w:rPr>
+        <w:t>8</w:t>
+      </w:r>
+      <w:r>
+        <w:rPr>
+          <w:rFonts w:ascii="Times New Roman" w:hAnsi="Times New Roman" w:cs="Times New Roman"/>
+        </w:rPr>
+        <w:t xml:space="preserve"> is the only way toward a</w:t>
       </w:r>
       <w:r>
         <w:rPr>
@@ -5795,8 +6133,8 @@
           <w:bCs/>
         </w:rPr>
       </w:pPr>
-      <w:commentRangeStart w:id="41"/>
-      <w:commentRangeStart w:id="42"/>
+      <w:commentRangeStart w:id="1"/>
+      <w:commentRangeStart w:id="2"/>
       <w:r>
         <w:rPr>
           <w:rFonts w:ascii="Times New Roman" w:hAnsi="Times New Roman" w:cs="Times New Roman"/>
@@ -5805,19 +6143,19 @@
         </w:rPr>
         <w:t>References</w:t>
       </w:r>
-      <w:commentRangeEnd w:id="41"/>
+      <w:commentRangeEnd w:id="1"/>
       <w:r>
         <w:rPr>
           <w:rStyle w:val="CommentReference"/>
         </w:rPr>
-        <w:commentReference w:id="41"/>
-      </w:r>
-      <w:commentRangeEnd w:id="42"/>
+        <w:commentReference w:id="1"/>
+      </w:r>
+      <w:commentRangeEnd w:id="2"/>
       <w:r>
         <w:rPr>
           <w:rStyle w:val="CommentReference"/>
         </w:rPr>
-        <w:commentReference w:id="42"/>
+        <w:commentReference w:id="2"/>
       </w:r>
     </w:p>
     <w:p>
@@ -5828,6 +6166,7 @@
         </w:rPr>
       </w:pPr>
       <w:r>
+        <w:lastRenderedPageBreak/>
         <w:t xml:space="preserve"> </w:t>
       </w:r>
       <w:r>
@@ -5983,7 +6322,7 @@
           <w:rFonts w:ascii="Times New Roman" w:hAnsi="Times New Roman" w:cs="Times New Roman"/>
         </w:rPr>
         <w:tab/>
-        <w:t xml:space="preserve">Ribas, C. C. Escaping Darwin’s shadow: how Alfred Russel Wallace inspires Indigenous researchers. </w:t>
+        <w:t xml:space="preserve">Liu, F., Rahwan, T. &amp; AlShebli, B. Non-White scientists appear on fewer editorial boards, spend more time under review, and receive fewer citations. </w:t>
       </w:r>
       <w:r>
         <w:rPr>
@@ -5991,7 +6330,7 @@
           <w:i/>
           <w:iCs/>
         </w:rPr>
-        <w:t>Nature</w:t>
+        <w:t>Proc. Natl. Acad. Sci. U.S.A.</w:t>
       </w:r>
       <w:r>
         <w:rPr>
@@ -6005,13 +6344,13 @@
           <w:b/>
           <w:bCs/>
         </w:rPr>
-        <w:t>613</w:t>
-      </w:r>
-      <w:r>
-        <w:rPr>
-          <w:rFonts w:ascii="Times New Roman" w:hAnsi="Times New Roman" w:cs="Times New Roman"/>
-        </w:rPr>
-        <w:t>, 24–26 (2023).</w:t>
+        <w:t>120</w:t>
+      </w:r>
+      <w:r>
+        <w:rPr>
+          <w:rFonts w:ascii="Times New Roman" w:hAnsi="Times New Roman" w:cs="Times New Roman"/>
+        </w:rPr>
+        <w:t>, e2215324120 (2023).</w:t>
       </w:r>
     </w:p>
     <w:p>
@@ -6025,7 +6364,6 @@
         <w:rPr>
           <w:rFonts w:ascii="Times New Roman" w:hAnsi="Times New Roman" w:cs="Times New Roman"/>
         </w:rPr>
-        <w:lastRenderedPageBreak/>
         <w:t>5.</w:t>
       </w:r>
       <w:r>
@@ -6082,7 +6420,7 @@
           <w:rFonts w:ascii="Times New Roman" w:hAnsi="Times New Roman" w:cs="Times New Roman"/>
         </w:rPr>
         <w:tab/>
-        <w:t xml:space="preserve">Smith, O. M. </w:t>
+        <w:t xml:space="preserve">Ribas, C. C. Escaping Darwin’s shadow: how Alfred Russel Wallace inspires Indigenous researchers. </w:t>
       </w:r>
       <w:r>
         <w:rPr>
@@ -6090,27 +6428,27 @@
           <w:i/>
           <w:iCs/>
         </w:rPr>
-        <w:t>et al.</w:t>
-      </w:r>
-      <w:r>
-        <w:rPr>
-          <w:rFonts w:ascii="Times New Roman" w:hAnsi="Times New Roman" w:cs="Times New Roman"/>
-        </w:rPr>
-        <w:t xml:space="preserve"> Peer review perpetuates barriers for historically excluded groups. </w:t>
-      </w:r>
-      <w:r>
-        <w:rPr>
-          <w:rFonts w:ascii="Times New Roman" w:hAnsi="Times New Roman" w:cs="Times New Roman"/>
-          <w:i/>
-          <w:iCs/>
-        </w:rPr>
-        <w:t>Nature Ecology &amp; Evolution</w:t>
-      </w:r>
-      <w:r>
-        <w:rPr>
-          <w:rFonts w:ascii="Times New Roman" w:hAnsi="Times New Roman" w:cs="Times New Roman"/>
-        </w:rPr>
-        <w:t xml:space="preserve"> (2023) doi:10.1038/s41559-023-01999-w.</w:t>
+        <w:t>Nature</w:t>
+      </w:r>
+      <w:r>
+        <w:rPr>
+          <w:rFonts w:ascii="Times New Roman" w:hAnsi="Times New Roman" w:cs="Times New Roman"/>
+        </w:rPr>
+        <w:t xml:space="preserve"> </w:t>
+      </w:r>
+      <w:r>
+        <w:rPr>
+          <w:rFonts w:ascii="Times New Roman" w:hAnsi="Times New Roman" w:cs="Times New Roman"/>
+          <w:b/>
+          <w:bCs/>
+        </w:rPr>
+        <w:t>613</w:t>
+      </w:r>
+      <w:r>
+        <w:rPr>
+          <w:rFonts w:ascii="Times New Roman" w:hAnsi="Times New Roman" w:cs="Times New Roman"/>
+        </w:rPr>
+        <w:t>, 24–26 (2023).</w:t>
       </w:r>
     </w:p>
     <w:p>
@@ -6118,6 +6456,7 @@
         <w:pStyle w:val="Bibliography"/>
         <w:rPr>
           <w:rFonts w:ascii="Times New Roman" w:hAnsi="Times New Roman" w:cs="Times New Roman"/>
+          <w:lang w:val="pt-BR"/>
         </w:rPr>
       </w:pPr>
       <w:r>
@@ -6131,7 +6470,7 @@
           <w:rFonts w:ascii="Times New Roman" w:hAnsi="Times New Roman" w:cs="Times New Roman"/>
         </w:rPr>
         <w:tab/>
-        <w:t xml:space="preserve">Liu, F., Rahwan, T. &amp; AlShebli, B. Non-White scientists appear on fewer editorial boards, spend more time under review, and receive fewer citations. </w:t>
+        <w:t xml:space="preserve">Smith, O. M. </w:t>
       </w:r>
       <w:r>
         <w:rPr>
@@ -6139,27 +6478,29 @@
           <w:i/>
           <w:iCs/>
         </w:rPr>
-        <w:t>Proc. Natl. Acad. Sci. U.S.A.</w:t>
-      </w:r>
-      <w:r>
-        <w:rPr>
-          <w:rFonts w:ascii="Times New Roman" w:hAnsi="Times New Roman" w:cs="Times New Roman"/>
-        </w:rPr>
-        <w:t xml:space="preserve"> </w:t>
-      </w:r>
-      <w:r>
-        <w:rPr>
-          <w:rFonts w:ascii="Times New Roman" w:hAnsi="Times New Roman" w:cs="Times New Roman"/>
-          <w:b/>
-          <w:bCs/>
-        </w:rPr>
-        <w:t>120</w:t>
-      </w:r>
-      <w:r>
-        <w:rPr>
-          <w:rFonts w:ascii="Times New Roman" w:hAnsi="Times New Roman" w:cs="Times New Roman"/>
-        </w:rPr>
-        <w:t>, e2215324120 (2023).</w:t>
+        <w:t>et al.</w:t>
+      </w:r>
+      <w:r>
+        <w:rPr>
+          <w:rFonts w:ascii="Times New Roman" w:hAnsi="Times New Roman" w:cs="Times New Roman"/>
+        </w:rPr>
+        <w:t xml:space="preserve"> Peer review perpetuates barriers for historically excluded groups. </w:t>
+      </w:r>
+      <w:r>
+        <w:rPr>
+          <w:rFonts w:ascii="Times New Roman" w:hAnsi="Times New Roman" w:cs="Times New Roman"/>
+          <w:i/>
+          <w:iCs/>
+          <w:lang w:val="pt-BR"/>
+        </w:rPr>
+        <w:t>Nature Ecology &amp; Evolution</w:t>
+      </w:r>
+      <w:r>
+        <w:rPr>
+          <w:rFonts w:ascii="Times New Roman" w:hAnsi="Times New Roman" w:cs="Times New Roman"/>
+          <w:lang w:val="pt-BR"/>
+        </w:rPr>
+        <w:t xml:space="preserve"> (2023) doi:10.1038/s41559-023-01999-w.</w:t>
       </w:r>
     </w:p>
     <w:p>
@@ -6167,6 +6508,7 @@
         <w:spacing w:line="480" w:lineRule="auto"/>
         <w:rPr>
           <w:rFonts w:ascii="Times New Roman" w:hAnsi="Times New Roman" w:cs="Times New Roman"/>
+          <w:lang w:val="pt-BR"/>
         </w:rPr>
       </w:pPr>
       <w:r>
@@ -6174,6 +6516,55 @@
           <w:rFonts w:ascii="Times New Roman" w:hAnsi="Times New Roman" w:cs="Times New Roman"/>
         </w:rPr>
         <w:fldChar w:fldCharType="end"/>
+      </w:r>
+      <w:r>
+        <w:rPr>
+          <w:rFonts w:ascii="Times New Roman" w:hAnsi="Times New Roman" w:cs="Times New Roman"/>
+          <w:lang w:val="pt-BR"/>
+        </w:rPr>
+        <w:t>8. Freire, P</w:t>
+      </w:r>
+      <w:r>
+        <w:rPr>
+          <w:rFonts w:ascii="Times New Roman" w:hAnsi="Times New Roman" w:cs="Times New Roman"/>
+          <w:lang w:val="pt-BR"/>
+        </w:rPr>
+        <w:t>. Pedagogia do oprimido</w:t>
+      </w:r>
+      <w:r>
+        <w:rPr>
+          <w:rFonts w:ascii="Times New Roman" w:hAnsi="Times New Roman" w:cs="Times New Roman"/>
+          <w:lang w:val="pt-BR"/>
+        </w:rPr>
+        <w:t>. São Paulo: Paz e Terra (</w:t>
+      </w:r>
+      <w:r>
+        <w:rPr>
+          <w:rFonts w:ascii="Times New Roman" w:hAnsi="Times New Roman" w:cs="Times New Roman"/>
+          <w:lang w:val="pt-BR"/>
+        </w:rPr>
+        <w:t>1974</w:t>
+      </w:r>
+      <w:r>
+        <w:rPr>
+          <w:rFonts w:ascii="Times New Roman" w:hAnsi="Times New Roman" w:cs="Times New Roman"/>
+          <w:lang w:val="pt-BR"/>
+        </w:rPr>
+        <w:t>)</w:t>
+      </w:r>
+      <w:r>
+        <w:rPr>
+          <w:rFonts w:ascii="Times New Roman" w:hAnsi="Times New Roman" w:cs="Times New Roman"/>
+          <w:lang w:val="pt-BR"/>
+        </w:rPr>
+        <w:t xml:space="preserve">. </w:t>
+      </w:r>
+      <w:r>
+        <w:rPr>
+          <w:rFonts w:ascii="Times New Roman" w:hAnsi="Times New Roman" w:cs="Times New Roman"/>
+          <w:lang w:val="pt-BR"/>
+        </w:rPr>
+        <w:t>213p.</w:t>
       </w:r>
     </w:p>
     <w:sectPr>
@@ -6188,7 +6579,7 @@
 
 <file path=word/comments.xml><?xml version="1.0" encoding="utf-8"?>
 <w:comments xmlns:wpc="http://schemas.microsoft.com/office/word/2010/wordprocessingCanvas" xmlns:cx="http://schemas.microsoft.com/office/drawing/2014/chartex" xmlns:cx1="http://schemas.microsoft.com/office/drawing/2015/9/8/chartex" xmlns:cx2="http://schemas.microsoft.com/office/drawing/2015/10/21/chartex" xmlns:cx3="http://schemas.microsoft.com/office/drawing/2016/5/9/chartex" xmlns:cx4="http://schemas.microsoft.com/office/drawing/2016/5/10/chartex" xmlns:cx5="http://schemas.microsoft.com/office/drawing/2016/5/11/chartex" xmlns:cx6="http://schemas.microsoft.com/office/drawing/2016/5/12/chartex" xmlns:cx7="http://schemas.microsoft.com/office/drawing/2016/5/13/chartex" xmlns:cx8="http://schemas.microsoft.com/office/drawing/2016/5/14/chartex" xmlns:mc="http://schemas.openxmlformats.org/markup-compatibility/2006" xmlns:aink="http://schemas.microsoft.com/office/drawing/2016/ink" xmlns:am3d="http://schemas.microsoft.com/office/drawing/2017/model3d" xmlns:o="urn:schemas-microsoft-com:office:office" xmlns:oel="http://schemas.microsoft.com/office/2019/extlst" xmlns:r="http://schemas.openxmlformats.org/officeDocument/2006/relationships" xmlns:m="http://schemas.openxmlformats.org/officeDocument/2006/math" xmlns:v="urn:schemas-microsoft-com:vml" xmlns:wp14="http://schemas.microsoft.com/office/word/2010/wordprocessingDrawing" xmlns:wp="http://schemas.openxmlformats.org/drawingml/2006/wordprocessingDrawing" xmlns:w10="urn:schemas-microsoft-com:office:word" xmlns:w="http://schemas.openxmlformats.org/wordprocessingml/2006/main" xmlns:w14="http://schemas.microsoft.com/office/word/2010/wordml" xmlns:w15="http://schemas.microsoft.com/office/word/2012/wordml" xmlns:w16cex="http://schemas.microsoft.com/office/word/2018/wordml/cex" xmlns:w16cid="http://schemas.microsoft.com/office/word/2016/wordml/cid" xmlns:w16="http://schemas.microsoft.com/office/word/2018/wordml" xmlns:w16du="http://schemas.microsoft.com/office/word/2023/wordml/word16du" xmlns:w16sdtdh="http://schemas.microsoft.com/office/word/2020/wordml/sdtdatahash" xmlns:w16se="http://schemas.microsoft.com/office/word/2015/wordml/symex" xmlns:wpg="http://schemas.microsoft.com/office/word/2010/wordprocessingGroup" xmlns:wpi="http://schemas.microsoft.com/office/word/2010/wordprocessingInk" xmlns:wne="http://schemas.microsoft.com/office/word/2006/wordml" xmlns:wps="http://schemas.microsoft.com/office/word/2010/wordprocessingShape" mc:Ignorable="w14 w15 w16se w16cid w16 w16cex w16sdtdh wp14">
-  <w:comment w:id="0" w:author="Gabriel Nakamura" w:date="2023-03-09T18:00:00Z" w:initials="GN">
+  <w:comment w:id="0" w:author="Gabriel Nakamura" w:date="2023-03-09T11:08:00Z" w:initials="GN">
     <w:p>
       <w:r>
         <w:rPr>
@@ -6202,118 +6593,29 @@
           <w:sz w:val="20"/>
           <w:szCs w:val="20"/>
         </w:rPr>
-        <w:t>Mudar a ordem das figuras. Em cima MAPA, em baixo os graficos de barras para citation (seguindo apresentacao no texto)</w:t>
+        <w:t>Questao de populacoes tradicionais</w:t>
       </w:r>
     </w:p>
   </w:comment>
-  <w:comment w:id="1" w:author="Valerio Pillar" w:date="2023-03-08T09:21:00Z" w:initials="VP">
+  <w:comment w:id="1" w:author="Gabriel Nakamura" w:date="2023-03-09T11:06:00Z" w:initials="GN">
     <w:p>
-      <w:pPr>
-        <w:pStyle w:val="CommentText"/>
-        <w:rPr>
-          <w:lang w:val="pt-BR"/>
-        </w:rPr>
-      </w:pPr>
       <w:r>
         <w:rPr>
           <w:rStyle w:val="CommentReference"/>
         </w:rPr>
         <w:annotationRef/>
       </w:r>
-      <w:r>
-        <w:rPr>
-          <w:lang w:val="pt-BR"/>
-        </w:rPr>
-        <w:t xml:space="preserve">Precisa informar o período de publicação dos artigos. Em Data Availability, informaste que o período teria </w:t>
-      </w:r>
-      <w:r>
-        <w:rPr>
-          <w:lang w:val="pt-BR"/>
-        </w:rPr>
-        <w:t>sido</w:t>
-      </w:r>
-      <w:r>
-        <w:rPr>
-          <w:lang w:val="pt-BR"/>
-        </w:rPr>
-        <w:t xml:space="preserve"> bem curto, de dezembro 2022 a </w:t>
-      </w:r>
-      <w:r>
-        <w:rPr>
-          <w:lang w:val="pt-BR"/>
-        </w:rPr>
-        <w:t>fevereiro 2023. Foi isso mesmo?</w:t>
-      </w:r>
-    </w:p>
-  </w:comment>
-  <w:comment w:id="14" w:author="Gabriel Nakamura" w:date="2023-03-15T11:03:00Z" w:initials="GN">
-    <w:p>
-      <w:r>
-        <w:rPr>
-          <w:rStyle w:val="CommentReference"/>
-        </w:rPr>
-        <w:annotationRef/>
-      </w:r>
-      <w:hyperlink r:id="rId1" w:history="1">
-        <w:r>
-          <w:rPr>
-            <w:rStyle w:val="Hyperlink"/>
-            <w:sz w:val="20"/>
-            <w:szCs w:val="20"/>
-          </w:rPr>
-          <w:t>https://rdcu.be/c7Gt6</w:t>
-        </w:r>
-      </w:hyperlink>
-    </w:p>
-    <w:p/>
-    <w:p>
       <w:r>
         <w:rPr>
           <w:color w:val="000000"/>
           <w:sz w:val="20"/>
           <w:szCs w:val="20"/>
         </w:rPr>
-        <w:t>Paper about bias in peer review process</w:t>
+        <w:t>global south citation</w:t>
       </w:r>
     </w:p>
   </w:comment>
-  <w:comment w:id="15" w:author="Gabriel Nakamura" w:date="2023-03-09T11:08:00Z" w:initials="GN">
-    <w:p>
-      <w:r>
-        <w:rPr>
-          <w:rStyle w:val="CommentReference"/>
-        </w:rPr>
-        <w:annotationRef/>
-      </w:r>
-      <w:r>
-        <w:rPr>
-          <w:color w:val="000000"/>
-          <w:sz w:val="20"/>
-          <w:szCs w:val="20"/>
-        </w:rPr>
-        <w:t>Questao de populacoes tradicionais</w:t>
-      </w:r>
-    </w:p>
-  </w:comment>
-  <w:comment w:id="41" w:author="Gabriel Nakamura" w:date="2023-03-09T11:06:00Z" w:initials="GN">
-    <w:p>
-      <w:r>
-        <w:rPr>
-          <w:rStyle w:val="CommentReference"/>
-        </w:rPr>
-        <w:annotationRef/>
-      </w:r>
-      <w:r>
-        <w:rPr>
-          <w:color w:val="000000"/>
-          <w:sz w:val="20"/>
-          <w:szCs w:val="20"/>
-        </w:rPr>
-        <w:t>global south citation</w:t>
-      </w:r>
-    </w:p>
-  </w:comment>
-  <w:comment w:id="42" w:author="Gabriel Nakamura" w:date="2023-03-09T11:07:00Z" w:initials="GN">
+  <w:comment w:id="2" w:author="Gabriel Nakamura" w:date="2023-03-09T11:07:00Z" w:initials="GN">
     <w:p>
       <w:r>
         <w:rPr>
@@ -6336,9 +6638,6 @@
 
 <file path=word/commentsExtended.xml><?xml version="1.0" encoding="utf-8"?>
 <w15:commentsEx xmlns:wpc="http://schemas.microsoft.com/office/word/2010/wordprocessingCanvas" xmlns:cx="http://schemas.microsoft.com/office/drawing/2014/chartex" xmlns:cx1="http://schemas.microsoft.com/office/drawing/2015/9/8/chartex" xmlns:cx2="http://schemas.microsoft.com/office/drawing/2015/10/21/chartex" xmlns:cx3="http://schemas.microsoft.com/office/drawing/2016/5/9/chartex" xmlns:cx4="http://schemas.microsoft.com/office/drawing/2016/5/10/chartex" xmlns:cx5="http://schemas.microsoft.com/office/drawing/2016/5/11/chartex" xmlns:cx6="http://schemas.microsoft.com/office/drawing/2016/5/12/chartex" xmlns:cx7="http://schemas.microsoft.com/office/drawing/2016/5/13/chartex" xmlns:cx8="http://schemas.microsoft.com/office/drawing/2016/5/14/chartex" xmlns:mc="http://schemas.openxmlformats.org/markup-compatibility/2006" xmlns:aink="http://schemas.microsoft.com/office/drawing/2016/ink" xmlns:am3d="http://schemas.microsoft.com/office/drawing/2017/model3d" xmlns:o="urn:schemas-microsoft-com:office:office" xmlns:oel="http://schemas.microsoft.com/office/2019/extlst" xmlns:r="http://schemas.openxmlformats.org/officeDocument/2006/relationships" xmlns:m="http://schemas.openxmlformats.org/officeDocument/2006/math" xmlns:v="urn:schemas-microsoft-com:vml" xmlns:wp14="http://schemas.microsoft.com/office/word/2010/wordprocessingDrawing" xmlns:wp="http://schemas.openxmlformats.org/drawingml/2006/wordprocessingDrawing" xmlns:w10="urn:schemas-microsoft-com:office:word" xmlns:w="http://schemas.openxmlformats.org/wordprocessingml/2006/main" xmlns:w14="http://schemas.microsoft.com/office/word/2010/wordml" xmlns:w15="http://schemas.microsoft.com/office/word/2012/wordml" xmlns:w16cex="http://schemas.microsoft.com/office/word/2018/wordml/cex" xmlns:w16cid="http://schemas.microsoft.com/office/word/2016/wordml/cid" xmlns:w16="http://schemas.microsoft.com/office/word/2018/wordml" xmlns:w16du="http://schemas.microsoft.com/office/word/2023/wordml/word16du" xmlns:w16sdtdh="http://schemas.microsoft.com/office/word/2020/wordml/sdtdatahash" xmlns:w16se="http://schemas.microsoft.com/office/word/2015/wordml/symex" xmlns:wpg="http://schemas.microsoft.com/office/word/2010/wordprocessingGroup" xmlns:wpi="http://schemas.microsoft.com/office/word/2010/wordprocessingInk" xmlns:wne="http://schemas.microsoft.com/office/word/2006/wordml" xmlns:wps="http://schemas.microsoft.com/office/word/2010/wordprocessingShape" mc:Ignorable="w14 w15 w16se w16cid w16 w16cex w16sdtdh wp14">
-  <w15:commentEx w15:paraId="60384923" w15:done="0"/>
-  <w15:commentEx w15:paraId="354C161F" w15:done="0"/>
-  <w15:commentEx w15:paraId="4C0FE94C" w15:done="0"/>
   <w15:commentEx w15:paraId="55F2F752" w15:done="0"/>
   <w15:commentEx w15:paraId="7848C9C1" w15:done="0"/>
   <w15:commentEx w15:paraId="6F3BEB39" w15:paraIdParent="7848C9C1" w15:done="0"/>
@@ -6347,9 +6646,6 @@
 
 <file path=word/commentsExtensible.xml><?xml version="1.0" encoding="utf-8"?>
 <w16cex:commentsExtensible xmlns:wpc="http://schemas.microsoft.com/office/word/2010/wordprocessingCanvas" xmlns:cx="http://schemas.microsoft.com/office/drawing/2014/chartex" xmlns:cx1="http://schemas.microsoft.com/office/drawing/2015/9/8/chartex" xmlns:cx2="http://schemas.microsoft.com/office/drawing/2015/10/21/chartex" xmlns:cx3="http://schemas.microsoft.com/office/drawing/2016/5/9/chartex" xmlns:cx4="http://schemas.microsoft.com/office/drawing/2016/5/10/chartex" xmlns:cx5="http://schemas.microsoft.com/office/drawing/2016/5/11/chartex" xmlns:cx6="http://schemas.microsoft.com/office/drawing/2016/5/12/chartex" xmlns:cx7="http://schemas.microsoft.com/office/drawing/2016/5/13/chartex" xmlns:cx8="http://schemas.microsoft.com/office/drawing/2016/5/14/chartex" xmlns:mc="http://schemas.openxmlformats.org/markup-compatibility/2006" xmlns:aink="http://schemas.microsoft.com/office/drawing/2016/ink" xmlns:am3d="http://schemas.microsoft.com/office/drawing/2017/model3d" xmlns:o="urn:schemas-microsoft-com:office:office" xmlns:oel="http://schemas.microsoft.com/office/2019/extlst" xmlns:r="http://schemas.openxmlformats.org/officeDocument/2006/relationships" xmlns:m="http://schemas.openxmlformats.org/officeDocument/2006/math" xmlns:v="urn:schemas-microsoft-com:vml" xmlns:wp14="http://schemas.microsoft.com/office/word/2010/wordprocessingDrawing" xmlns:wp="http://schemas.openxmlformats.org/drawingml/2006/wordprocessingDrawing" xmlns:w10="urn:schemas-microsoft-com:office:word" xmlns:w="http://schemas.openxmlformats.org/wordprocessingml/2006/main" xmlns:w14="http://schemas.microsoft.com/office/word/2010/wordml" xmlns:w15="http://schemas.microsoft.com/office/word/2012/wordml" xmlns:w16cex="http://schemas.microsoft.com/office/word/2018/wordml/cex" xmlns:w16cid="http://schemas.microsoft.com/office/word/2016/wordml/cid" xmlns:w16="http://schemas.microsoft.com/office/word/2018/wordml" xmlns:w16du="http://schemas.microsoft.com/office/word/2023/wordml/word16du" xmlns:w16sdtdh="http://schemas.microsoft.com/office/word/2020/wordml/sdtdatahash" xmlns:w16se="http://schemas.microsoft.com/office/word/2015/wordml/symex" xmlns:wpg="http://schemas.microsoft.com/office/word/2010/wordprocessingGroup" xmlns:wpi="http://schemas.microsoft.com/office/word/2010/wordprocessingInk" xmlns:wne="http://schemas.microsoft.com/office/word/2006/wordml" xmlns:wps="http://schemas.microsoft.com/office/word/2010/wordprocessingShape" mc:Ignorable="w14 w15 w16se w16cid w16 w16cex w16sdtdh wp14">
-  <w16cex:commentExtensible w16cex:durableId="27B49D2A" w16cex:dateUtc="2023-03-09T22:00:00Z"/>
-  <w16cex:commentExtensible w16cex:durableId="27B2D218" w16cex:dateUtc="2023-03-08T12:21:00Z"/>
-  <w16cex:commentExtensible w16cex:durableId="27BC248A" w16cex:dateUtc="2023-03-15T14:03:00Z"/>
   <w16cex:commentExtensible w16cex:durableId="27B43CBD" w16cex:dateUtc="2023-03-09T15:08:00Z"/>
   <w16cex:commentExtensible w16cex:durableId="27B43C4E" w16cex:dateUtc="2023-03-09T15:06:00Z"/>
   <w16cex:commentExtensible w16cex:durableId="27B43C7F" w16cex:dateUtc="2023-03-09T15:07:00Z"/>
@@ -6358,9 +6654,6 @@
 
 <file path=word/commentsIds.xml><?xml version="1.0" encoding="utf-8"?>
 <w16cid:commentsIds xmlns:wpc="http://schemas.microsoft.com/office/word/2010/wordprocessingCanvas" xmlns:cx="http://schemas.microsoft.com/office/drawing/2014/chartex" xmlns:cx1="http://schemas.microsoft.com/office/drawing/2015/9/8/chartex" xmlns:cx2="http://schemas.microsoft.com/office/drawing/2015/10/21/chartex" xmlns:cx3="http://schemas.microsoft.com/office/drawing/2016/5/9/chartex" xmlns:cx4="http://schemas.microsoft.com/office/drawing/2016/5/10/chartex" xmlns:cx5="http://schemas.microsoft.com/office/drawing/2016/5/11/chartex" xmlns:cx6="http://schemas.microsoft.com/office/drawing/2016/5/12/chartex" xmlns:cx7="http://schemas.microsoft.com/office/drawing/2016/5/13/chartex" xmlns:cx8="http://schemas.microsoft.com/office/drawing/2016/5/14/chartex" xmlns:mc="http://schemas.openxmlformats.org/markup-compatibility/2006" xmlns:aink="http://schemas.microsoft.com/office/drawing/2016/ink" xmlns:am3d="http://schemas.microsoft.com/office/drawing/2017/model3d" xmlns:o="urn:schemas-microsoft-com:office:office" xmlns:oel="http://schemas.microsoft.com/office/2019/extlst" xmlns:r="http://schemas.openxmlformats.org/officeDocument/2006/relationships" xmlns:m="http://schemas.openxmlformats.org/officeDocument/2006/math" xmlns:v="urn:schemas-microsoft-com:vml" xmlns:wp14="http://schemas.microsoft.com/office/word/2010/wordprocessingDrawing" xmlns:wp="http://schemas.openxmlformats.org/drawingml/2006/wordprocessingDrawing" xmlns:w10="urn:schemas-microsoft-com:office:word" xmlns:w="http://schemas.openxmlformats.org/wordprocessingml/2006/main" xmlns:w14="http://schemas.microsoft.com/office/word/2010/wordml" xmlns:w15="http://schemas.microsoft.com/office/word/2012/wordml" xmlns:w16cex="http://schemas.microsoft.com/office/word/2018/wordml/cex" xmlns:w16cid="http://schemas.microsoft.com/office/word/2016/wordml/cid" xmlns:w16="http://schemas.microsoft.com/office/word/2018/wordml" xmlns:w16du="http://schemas.microsoft.com/office/word/2023/wordml/word16du" xmlns:w16sdtdh="http://schemas.microsoft.com/office/word/2020/wordml/sdtdatahash" xmlns:w16se="http://schemas.microsoft.com/office/word/2015/wordml/symex" xmlns:wpg="http://schemas.microsoft.com/office/word/2010/wordprocessingGroup" xmlns:wpi="http://schemas.microsoft.com/office/word/2010/wordprocessingInk" xmlns:wne="http://schemas.microsoft.com/office/word/2006/wordml" xmlns:wps="http://schemas.microsoft.com/office/word/2010/wordprocessingShape" mc:Ignorable="w14 w15 w16se w16cid w16 w16cex w16sdtdh wp14">
-  <w16cid:commentId w16cid:paraId="60384923" w16cid:durableId="27B49D2A"/>
-  <w16cid:commentId w16cid:paraId="354C161F" w16cid:durableId="27B2D218"/>
-  <w16cid:commentId w16cid:paraId="4C0FE94C" w16cid:durableId="27BC248A"/>
   <w16cid:commentId w16cid:paraId="55F2F752" w16cid:durableId="27B43CBD"/>
   <w16cid:commentId w16cid:paraId="7848C9C1" w16cid:durableId="27B43C4E"/>
   <w16cid:commentId w16cid:paraId="6F3BEB39" w16cid:durableId="27B43C7F"/>
@@ -6409,9 +6702,6 @@
 <w15:people xmlns:wpc="http://schemas.microsoft.com/office/word/2010/wordprocessingCanvas" xmlns:cx="http://schemas.microsoft.com/office/drawing/2014/chartex" xmlns:cx1="http://schemas.microsoft.com/office/drawing/2015/9/8/chartex" xmlns:cx2="http://schemas.microsoft.com/office/drawing/2015/10/21/chartex" xmlns:cx3="http://schemas.microsoft.com/office/drawing/2016/5/9/chartex" xmlns:cx4="http://schemas.microsoft.com/office/drawing/2016/5/10/chartex" xmlns:cx5="http://schemas.microsoft.com/office/drawing/2016/5/11/chartex" xmlns:cx6="http://schemas.microsoft.com/office/drawing/2016/5/12/chartex" xmlns:cx7="http://schemas.microsoft.com/office/drawing/2016/5/13/chartex" xmlns:cx8="http://schemas.microsoft.com/office/drawing/2016/5/14/chartex" xmlns:mc="http://schemas.openxmlformats.org/markup-compatibility/2006" xmlns:aink="http://schemas.microsoft.com/office/drawing/2016/ink" xmlns:am3d="http://schemas.microsoft.com/office/drawing/2017/model3d" xmlns:o="urn:schemas-microsoft-com:office:office" xmlns:oel="http://schemas.microsoft.com/office/2019/extlst" xmlns:r="http://schemas.openxmlformats.org/officeDocument/2006/relationships" xmlns:m="http://schemas.openxmlformats.org/officeDocument/2006/math" xmlns:v="urn:schemas-microsoft-com:vml" xmlns:wp14="http://schemas.microsoft.com/office/word/2010/wordprocessingDrawing" xmlns:wp="http://schemas.openxmlformats.org/drawingml/2006/wordprocessingDrawing" xmlns:w10="urn:schemas-microsoft-com:office:word" xmlns:w="http://schemas.openxmlformats.org/wordprocessingml/2006/main" xmlns:w14="http://schemas.microsoft.com/office/word/2010/wordml" xmlns:w15="http://schemas.microsoft.com/office/word/2012/wordml" xmlns:w16cex="http://schemas.microsoft.com/office/word/2018/wordml/cex" xmlns:w16cid="http://schemas.microsoft.com/office/word/2016/wordml/cid" xmlns:w16="http://schemas.microsoft.com/office/word/2018/wordml" xmlns:w16du="http://schemas.microsoft.com/office/word/2023/wordml/word16du" xmlns:w16sdtdh="http://schemas.microsoft.com/office/word/2020/wordml/sdtdatahash" xmlns:w16se="http://schemas.microsoft.com/office/word/2015/wordml/symex" xmlns:wpg="http://schemas.microsoft.com/office/word/2010/wordprocessingGroup" xmlns:wpi="http://schemas.microsoft.com/office/word/2010/wordprocessingInk" xmlns:wne="http://schemas.microsoft.com/office/word/2006/wordml" xmlns:wps="http://schemas.microsoft.com/office/word/2010/wordprocessingShape" mc:Ignorable="w14 w15 w16se w16cid w16 w16cex w16sdtdh wp14">
   <w15:person w15:author="Gabriel Nakamura">
     <w15:presenceInfo w15:providerId="Windows Live" w15:userId="1da8a255b971a0b3"/>
-  </w15:person>
-  <w15:person w15:author="Valerio Pillar">
-    <w15:presenceInfo w15:providerId="Windows Live" w15:userId="25284a3f45fafd16"/>
   </w15:person>
 </w15:people>
 </file>

</xml_diff>

<commit_message>
adjusting equitability index on figures
</commit_message>
<xml_diff>
--- a/doc/opinion_decolonizing_Expertise_Mar2023.docx
+++ b/doc/opinion_decolonizing_Expertise_Mar2023.docx
@@ -858,54 +858,105 @@
           <w:rFonts w:ascii="Times New Roman" w:hAnsi="Times New Roman" w:cs="Times New Roman"/>
         </w:rPr>
       </w:pPr>
-      <w:r>
-        <w:rPr>
-          <w:rFonts w:ascii="Times New Roman" w:hAnsi="Times New Roman" w:cs="Times New Roman"/>
-          <w:noProof/>
-        </w:rPr>
-        <w:lastRenderedPageBreak/>
-        <w:drawing>
-          <wp:inline distT="0" distB="0" distL="0" distR="0" wp14:anchorId="451FFDD7" wp14:editId="70250E32">
-            <wp:extent cx="5943600" cy="7132320"/>
-            <wp:effectExtent l="0" t="0" r="0" b="5080"/>
-            <wp:docPr id="2" name="Picture 2"/>
-            <wp:cNvGraphicFramePr>
-              <a:graphicFrameLocks xmlns:a="http://schemas.openxmlformats.org/drawingml/2006/main" noChangeAspect="1"/>
-            </wp:cNvGraphicFramePr>
-            <a:graphic xmlns:a="http://schemas.openxmlformats.org/drawingml/2006/main">
-              <a:graphicData uri="http://schemas.openxmlformats.org/drawingml/2006/picture">
-                <pic:pic xmlns:pic="http://schemas.openxmlformats.org/drawingml/2006/picture">
-                  <pic:nvPicPr>
-                    <pic:cNvPr id="2" name="Picture 2"/>
-                    <pic:cNvPicPr/>
-                  </pic:nvPicPr>
-                  <pic:blipFill>
-                    <a:blip r:embed="rId6" cstate="print">
-                      <a:extLst>
-                        <a:ext uri="{28A0092B-C50C-407E-A947-70E740481C1C}">
-                          <a14:useLocalDpi xmlns:a14="http://schemas.microsoft.com/office/drawing/2010/main" val="0"/>
-                        </a:ext>
-                      </a:extLst>
-                    </a:blip>
-                    <a:stretch>
-                      <a:fillRect/>
-                    </a:stretch>
-                  </pic:blipFill>
-                  <pic:spPr>
-                    <a:xfrm>
-                      <a:off x="0" y="0"/>
-                      <a:ext cx="5943600" cy="7132320"/>
-                    </a:xfrm>
-                    <a:prstGeom prst="rect">
-                      <a:avLst/>
-                    </a:prstGeom>
-                  </pic:spPr>
-                </pic:pic>
-              </a:graphicData>
-            </a:graphic>
-          </wp:inline>
-        </w:drawing>
-      </w:r>
+      <w:del w:id="0" w:author="Gabriel Nakamura" w:date="2023-03-29T11:39:00Z">
+        <w:r>
+          <w:rPr>
+            <w:rFonts w:ascii="Times New Roman" w:hAnsi="Times New Roman" w:cs="Times New Roman"/>
+            <w:noProof/>
+          </w:rPr>
+          <w:lastRenderedPageBreak/>
+          <w:drawing>
+            <wp:inline distT="0" distB="0" distL="0" distR="0" wp14:anchorId="451FFDD7" wp14:editId="7C5562C6">
+              <wp:extent cx="5943600" cy="7132320"/>
+              <wp:effectExtent l="0" t="0" r="0" b="5080"/>
+              <wp:docPr id="2" name="Picture 2"/>
+              <wp:cNvGraphicFramePr>
+                <a:graphicFrameLocks xmlns:a="http://schemas.openxmlformats.org/drawingml/2006/main" noChangeAspect="1"/>
+              </wp:cNvGraphicFramePr>
+              <a:graphic xmlns:a="http://schemas.openxmlformats.org/drawingml/2006/main">
+                <a:graphicData uri="http://schemas.openxmlformats.org/drawingml/2006/picture">
+                  <pic:pic xmlns:pic="http://schemas.openxmlformats.org/drawingml/2006/picture">
+                    <pic:nvPicPr>
+                      <pic:cNvPr id="2" name="Picture 2"/>
+                      <pic:cNvPicPr/>
+                    </pic:nvPicPr>
+                    <pic:blipFill>
+                      <a:blip r:embed="rId6" cstate="print">
+                        <a:extLst>
+                          <a:ext uri="{28A0092B-C50C-407E-A947-70E740481C1C}">
+                            <a14:useLocalDpi xmlns:a14="http://schemas.microsoft.com/office/drawing/2010/main" val="0"/>
+                          </a:ext>
+                        </a:extLst>
+                      </a:blip>
+                      <a:stretch>
+                        <a:fillRect/>
+                      </a:stretch>
+                    </pic:blipFill>
+                    <pic:spPr>
+                      <a:xfrm>
+                        <a:off x="0" y="0"/>
+                        <a:ext cx="5943600" cy="7132320"/>
+                      </a:xfrm>
+                      <a:prstGeom prst="rect">
+                        <a:avLst/>
+                      </a:prstGeom>
+                    </pic:spPr>
+                  </pic:pic>
+                </a:graphicData>
+              </a:graphic>
+            </wp:inline>
+          </w:drawing>
+        </w:r>
+      </w:del>
+      <w:ins w:id="1" w:author="Gabriel Nakamura" w:date="2023-03-29T11:40:00Z">
+        <w:r>
+          <w:rPr>
+            <w:rFonts w:ascii="Times New Roman" w:hAnsi="Times New Roman" w:cs="Times New Roman"/>
+            <w:noProof/>
+          </w:rPr>
+          <w:drawing>
+            <wp:inline distT="0" distB="0" distL="0" distR="0" wp14:anchorId="2EDDFB53" wp14:editId="045848ED">
+              <wp:extent cx="5943600" cy="7132320"/>
+              <wp:effectExtent l="0" t="0" r="0" b="5080"/>
+              <wp:docPr id="1" name="Picture 1" descr="Chart&#10;&#10;Description automatically generated"/>
+              <wp:cNvGraphicFramePr>
+                <a:graphicFrameLocks xmlns:a="http://schemas.openxmlformats.org/drawingml/2006/main" noChangeAspect="1"/>
+              </wp:cNvGraphicFramePr>
+              <a:graphic xmlns:a="http://schemas.openxmlformats.org/drawingml/2006/main">
+                <a:graphicData uri="http://schemas.openxmlformats.org/drawingml/2006/picture">
+                  <pic:pic xmlns:pic="http://schemas.openxmlformats.org/drawingml/2006/picture">
+                    <pic:nvPicPr>
+                      <pic:cNvPr id="1" name="Picture 1" descr="Chart&#10;&#10;Description automatically generated"/>
+                      <pic:cNvPicPr/>
+                    </pic:nvPicPr>
+                    <pic:blipFill>
+                      <a:blip r:embed="rId7" cstate="print">
+                        <a:extLst>
+                          <a:ext uri="{28A0092B-C50C-407E-A947-70E740481C1C}">
+                            <a14:useLocalDpi xmlns:a14="http://schemas.microsoft.com/office/drawing/2010/main" val="0"/>
+                          </a:ext>
+                        </a:extLst>
+                      </a:blip>
+                      <a:stretch>
+                        <a:fillRect/>
+                      </a:stretch>
+                    </pic:blipFill>
+                    <pic:spPr>
+                      <a:xfrm>
+                        <a:off x="0" y="0"/>
+                        <a:ext cx="5943600" cy="7132320"/>
+                      </a:xfrm>
+                      <a:prstGeom prst="rect">
+                        <a:avLst/>
+                      </a:prstGeom>
+                    </pic:spPr>
+                  </pic:pic>
+                </a:graphicData>
+              </a:graphic>
+            </wp:inline>
+          </w:drawing>
+        </w:r>
+      </w:ins>
     </w:p>
     <w:p>
       <w:pPr>
@@ -1161,12 +1212,14 @@
         </w:rPr>
         <w:t xml:space="preserve"> On the top right of each figure is the </w:t>
       </w:r>
+      <w:proofErr w:type="spellStart"/>
       <w:r>
         <w:rPr>
           <w:rFonts w:ascii="Times New Roman" w:hAnsi="Times New Roman" w:cs="Times New Roman"/>
         </w:rPr>
         <w:t>Pielou</w:t>
       </w:r>
+      <w:proofErr w:type="spellEnd"/>
       <w:r>
         <w:rPr>
           <w:rFonts w:ascii="Times New Roman" w:hAnsi="Times New Roman" w:cs="Times New Roman"/>
@@ -3968,12 +4021,14 @@
         </w:rPr>
         <w:t xml:space="preserve"> </w:t>
       </w:r>
+      <w:proofErr w:type="gramStart"/>
       <w:r>
         <w:rPr>
           <w:rFonts w:ascii="Times New Roman" w:hAnsi="Times New Roman" w:cs="Times New Roman"/>
         </w:rPr>
         <w:t>open-access</w:t>
       </w:r>
+      <w:proofErr w:type="gramEnd"/>
       <w:r>
         <w:rPr>
           <w:rFonts w:ascii="Times New Roman" w:hAnsi="Times New Roman" w:cs="Times New Roman"/>
@@ -4052,12 +4107,14 @@
         </w:rPr>
         <w:t xml:space="preserve"> </w:t>
       </w:r>
+      <w:proofErr w:type="gramStart"/>
       <w:r>
         <w:rPr>
           <w:rFonts w:ascii="Times New Roman" w:hAnsi="Times New Roman" w:cs="Times New Roman"/>
         </w:rPr>
         <w:t>open-access</w:t>
       </w:r>
+      <w:proofErr w:type="gramEnd"/>
       <w:r>
         <w:rPr>
           <w:rFonts w:ascii="Times New Roman" w:hAnsi="Times New Roman" w:cs="Times New Roman"/>
@@ -4415,7 +4472,7 @@
           <w:iCs/>
         </w:rPr>
       </w:pPr>
-      <w:commentRangeStart w:id="0"/>
+      <w:commentRangeStart w:id="2"/>
       <w:r>
         <w:rPr>
           <w:rFonts w:ascii="Times New Roman" w:hAnsi="Times New Roman" w:cs="Times New Roman"/>
@@ -4464,12 +4521,12 @@
         </w:rPr>
         <w:t xml:space="preserve"> and research groups</w:t>
       </w:r>
-      <w:commentRangeEnd w:id="0"/>
+      <w:commentRangeEnd w:id="2"/>
       <w:r>
         <w:rPr>
           <w:rStyle w:val="CommentReference"/>
         </w:rPr>
-        <w:commentReference w:id="0"/>
+        <w:commentReference w:id="2"/>
       </w:r>
     </w:p>
     <w:p>
@@ -6133,8 +6190,8 @@
           <w:bCs/>
         </w:rPr>
       </w:pPr>
-      <w:commentRangeStart w:id="1"/>
-      <w:commentRangeStart w:id="2"/>
+      <w:commentRangeStart w:id="3"/>
+      <w:commentRangeStart w:id="4"/>
       <w:r>
         <w:rPr>
           <w:rFonts w:ascii="Times New Roman" w:hAnsi="Times New Roman" w:cs="Times New Roman"/>
@@ -6143,19 +6200,19 @@
         </w:rPr>
         <w:t>References</w:t>
       </w:r>
-      <w:commentRangeEnd w:id="1"/>
+      <w:commentRangeEnd w:id="3"/>
       <w:r>
         <w:rPr>
           <w:rStyle w:val="CommentReference"/>
         </w:rPr>
-        <w:commentReference w:id="1"/>
-      </w:r>
-      <w:commentRangeEnd w:id="2"/>
+        <w:commentReference w:id="3"/>
+      </w:r>
+      <w:commentRangeEnd w:id="4"/>
       <w:r>
         <w:rPr>
           <w:rStyle w:val="CommentReference"/>
         </w:rPr>
-        <w:commentReference w:id="2"/>
+        <w:commentReference w:id="4"/>
       </w:r>
     </w:p>
     <w:p>
@@ -6189,7 +6246,21 @@
           <w:rFonts w:ascii="Times New Roman" w:hAnsi="Times New Roman" w:cs="Times New Roman"/>
         </w:rPr>
         <w:tab/>
-        <w:t xml:space="preserve">Castro Torres, A. F. &amp; Alburez-Gutierrez, D. North and South: Naming practices and the hidden dimension of global disparities in knowledge production. </w:t>
+        <w:t xml:space="preserve">Castro Torres, A. F. &amp; </w:t>
+      </w:r>
+      <w:proofErr w:type="spellStart"/>
+      <w:r>
+        <w:rPr>
+          <w:rFonts w:ascii="Times New Roman" w:hAnsi="Times New Roman" w:cs="Times New Roman"/>
+        </w:rPr>
+        <w:t>Alburez</w:t>
+      </w:r>
+      <w:proofErr w:type="spellEnd"/>
+      <w:r>
+        <w:rPr>
+          <w:rFonts w:ascii="Times New Roman" w:hAnsi="Times New Roman" w:cs="Times New Roman"/>
+        </w:rPr>
+        <w:t xml:space="preserve">-Gutierrez, D. North and South: Naming practices and the hidden dimension of global disparities in knowledge production. </w:t>
       </w:r>
       <w:r>
         <w:rPr>
@@ -6238,8 +6309,50 @@
           <w:rFonts w:ascii="Times New Roman" w:hAnsi="Times New Roman" w:cs="Times New Roman"/>
         </w:rPr>
         <w:tab/>
-        <w:t xml:space="preserve">Ergin, M. &amp; Alkan, A. Academic neo-colonialism in writing practices: Geographic markers in three journals from Japan, Turkey and the US. </w:t>
-      </w:r>
+      </w:r>
+      <w:proofErr w:type="spellStart"/>
+      <w:r>
+        <w:rPr>
+          <w:rFonts w:ascii="Times New Roman" w:hAnsi="Times New Roman" w:cs="Times New Roman"/>
+        </w:rPr>
+        <w:t>Ergin</w:t>
+      </w:r>
+      <w:proofErr w:type="spellEnd"/>
+      <w:r>
+        <w:rPr>
+          <w:rFonts w:ascii="Times New Roman" w:hAnsi="Times New Roman" w:cs="Times New Roman"/>
+        </w:rPr>
+        <w:t xml:space="preserve">, M. &amp; </w:t>
+      </w:r>
+      <w:proofErr w:type="spellStart"/>
+      <w:r>
+        <w:rPr>
+          <w:rFonts w:ascii="Times New Roman" w:hAnsi="Times New Roman" w:cs="Times New Roman"/>
+        </w:rPr>
+        <w:t>Alkan</w:t>
+      </w:r>
+      <w:proofErr w:type="spellEnd"/>
+      <w:r>
+        <w:rPr>
+          <w:rFonts w:ascii="Times New Roman" w:hAnsi="Times New Roman" w:cs="Times New Roman"/>
+        </w:rPr>
+        <w:t xml:space="preserve">, A. Academic neo-colonialism in writing practices: Geographic markers in three journals from Japan, </w:t>
+      </w:r>
+      <w:proofErr w:type="gramStart"/>
+      <w:r>
+        <w:rPr>
+          <w:rFonts w:ascii="Times New Roman" w:hAnsi="Times New Roman" w:cs="Times New Roman"/>
+        </w:rPr>
+        <w:t>Turkey</w:t>
+      </w:r>
+      <w:proofErr w:type="gramEnd"/>
+      <w:r>
+        <w:rPr>
+          <w:rFonts w:ascii="Times New Roman" w:hAnsi="Times New Roman" w:cs="Times New Roman"/>
+        </w:rPr>
+        <w:t xml:space="preserve"> and the US. </w:t>
+      </w:r>
+      <w:proofErr w:type="spellStart"/>
       <w:r>
         <w:rPr>
           <w:rFonts w:ascii="Times New Roman" w:hAnsi="Times New Roman" w:cs="Times New Roman"/>
@@ -6248,6 +6361,7 @@
         </w:rPr>
         <w:t>Geoforum</w:t>
       </w:r>
+      <w:proofErr w:type="spellEnd"/>
       <w:r>
         <w:rPr>
           <w:rFonts w:ascii="Times New Roman" w:hAnsi="Times New Roman" w:cs="Times New Roman"/>
@@ -6287,7 +6401,34 @@
           <w:rFonts w:ascii="Times New Roman" w:hAnsi="Times New Roman" w:cs="Times New Roman"/>
         </w:rPr>
         <w:tab/>
-        <w:t xml:space="preserve">Trisos, C. H., Auerbach, J. &amp; Katti, M. Decoloniality and anti-oppressive practices for a more ethical ecology. </w:t>
+      </w:r>
+      <w:proofErr w:type="spellStart"/>
+      <w:r>
+        <w:rPr>
+          <w:rFonts w:ascii="Times New Roman" w:hAnsi="Times New Roman" w:cs="Times New Roman"/>
+        </w:rPr>
+        <w:t>Trisos</w:t>
+      </w:r>
+      <w:proofErr w:type="spellEnd"/>
+      <w:r>
+        <w:rPr>
+          <w:rFonts w:ascii="Times New Roman" w:hAnsi="Times New Roman" w:cs="Times New Roman"/>
+        </w:rPr>
+        <w:t xml:space="preserve">, C. H., Auerbach, J. &amp; </w:t>
+      </w:r>
+      <w:proofErr w:type="spellStart"/>
+      <w:r>
+        <w:rPr>
+          <w:rFonts w:ascii="Times New Roman" w:hAnsi="Times New Roman" w:cs="Times New Roman"/>
+        </w:rPr>
+        <w:t>Katti</w:t>
+      </w:r>
+      <w:proofErr w:type="spellEnd"/>
+      <w:r>
+        <w:rPr>
+          <w:rFonts w:ascii="Times New Roman" w:hAnsi="Times New Roman" w:cs="Times New Roman"/>
+        </w:rPr>
+        <w:t xml:space="preserve">, M. Decoloniality and anti-oppressive practices for a more ethical ecology. </w:t>
       </w:r>
       <w:r>
         <w:rPr>
@@ -6322,7 +6463,35 @@
           <w:rFonts w:ascii="Times New Roman" w:hAnsi="Times New Roman" w:cs="Times New Roman"/>
         </w:rPr>
         <w:tab/>
-        <w:t xml:space="preserve">Liu, F., Rahwan, T. &amp; AlShebli, B. Non-White scientists appear on fewer editorial boards, spend more time under review, and receive fewer citations. </w:t>
+        <w:t xml:space="preserve">Liu, F., </w:t>
+      </w:r>
+      <w:proofErr w:type="spellStart"/>
+      <w:r>
+        <w:rPr>
+          <w:rFonts w:ascii="Times New Roman" w:hAnsi="Times New Roman" w:cs="Times New Roman"/>
+        </w:rPr>
+        <w:t>Rahwan</w:t>
+      </w:r>
+      <w:proofErr w:type="spellEnd"/>
+      <w:r>
+        <w:rPr>
+          <w:rFonts w:ascii="Times New Roman" w:hAnsi="Times New Roman" w:cs="Times New Roman"/>
+        </w:rPr>
+        <w:t xml:space="preserve">, T. &amp; </w:t>
+      </w:r>
+      <w:proofErr w:type="spellStart"/>
+      <w:r>
+        <w:rPr>
+          <w:rFonts w:ascii="Times New Roman" w:hAnsi="Times New Roman" w:cs="Times New Roman"/>
+        </w:rPr>
+        <w:t>AlShebli</w:t>
+      </w:r>
+      <w:proofErr w:type="spellEnd"/>
+      <w:r>
+        <w:rPr>
+          <w:rFonts w:ascii="Times New Roman" w:hAnsi="Times New Roman" w:cs="Times New Roman"/>
+        </w:rPr>
+        <w:t xml:space="preserve">, B. Non-White scientists appear on fewer editorial boards, spend more time under review, and receive fewer citations. </w:t>
       </w:r>
       <w:r>
         <w:rPr>
@@ -6379,8 +6548,18 @@
           <w:i/>
           <w:iCs/>
         </w:rPr>
-        <w:t>Nat Hum Behav</w:t>
-      </w:r>
+        <w:t xml:space="preserve">Nat Hum </w:t>
+      </w:r>
+      <w:proofErr w:type="spellStart"/>
+      <w:r>
+        <w:rPr>
+          <w:rFonts w:ascii="Times New Roman" w:hAnsi="Times New Roman" w:cs="Times New Roman"/>
+          <w:i/>
+          <w:iCs/>
+        </w:rPr>
+        <w:t>Behav</w:t>
+      </w:r>
+      <w:proofErr w:type="spellEnd"/>
       <w:r>
         <w:rPr>
           <w:rFonts w:ascii="Times New Roman" w:hAnsi="Times New Roman" w:cs="Times New Roman"/>
@@ -6420,7 +6599,20 @@
           <w:rFonts w:ascii="Times New Roman" w:hAnsi="Times New Roman" w:cs="Times New Roman"/>
         </w:rPr>
         <w:tab/>
-        <w:t xml:space="preserve">Ribas, C. C. Escaping Darwin’s shadow: how Alfred Russel Wallace inspires Indigenous researchers. </w:t>
+      </w:r>
+      <w:proofErr w:type="spellStart"/>
+      <w:r>
+        <w:rPr>
+          <w:rFonts w:ascii="Times New Roman" w:hAnsi="Times New Roman" w:cs="Times New Roman"/>
+        </w:rPr>
+        <w:t>Ribas</w:t>
+      </w:r>
+      <w:proofErr w:type="spellEnd"/>
+      <w:r>
+        <w:rPr>
+          <w:rFonts w:ascii="Times New Roman" w:hAnsi="Times New Roman" w:cs="Times New Roman"/>
+        </w:rPr>
+        <w:t xml:space="preserve">, C. C. Escaping Darwin’s shadow: how Alfred Russel Wallace inspires Indigenous researchers. </w:t>
       </w:r>
       <w:r>
         <w:rPr>
@@ -6486,6 +6678,7 @@
         </w:rPr>
         <w:t xml:space="preserve"> Peer review perpetuates barriers for historically excluded groups. </w:t>
       </w:r>
+      <w:proofErr w:type="spellStart"/>
       <w:r>
         <w:rPr>
           <w:rFonts w:ascii="Times New Roman" w:hAnsi="Times New Roman" w:cs="Times New Roman"/>
@@ -6493,7 +6686,37 @@
           <w:iCs/>
           <w:lang w:val="pt-BR"/>
         </w:rPr>
-        <w:t>Nature Ecology &amp; Evolution</w:t>
+        <w:t>Nature</w:t>
+      </w:r>
+      <w:proofErr w:type="spellEnd"/>
+      <w:r>
+        <w:rPr>
+          <w:rFonts w:ascii="Times New Roman" w:hAnsi="Times New Roman" w:cs="Times New Roman"/>
+          <w:i/>
+          <w:iCs/>
+          <w:lang w:val="pt-BR"/>
+        </w:rPr>
+        <w:t xml:space="preserve"> </w:t>
+      </w:r>
+      <w:proofErr w:type="spellStart"/>
+      <w:r>
+        <w:rPr>
+          <w:rFonts w:ascii="Times New Roman" w:hAnsi="Times New Roman" w:cs="Times New Roman"/>
+          <w:i/>
+          <w:iCs/>
+          <w:lang w:val="pt-BR"/>
+        </w:rPr>
+        <w:t>Ecology</w:t>
+      </w:r>
+      <w:proofErr w:type="spellEnd"/>
+      <w:r>
+        <w:rPr>
+          <w:rFonts w:ascii="Times New Roman" w:hAnsi="Times New Roman" w:cs="Times New Roman"/>
+          <w:i/>
+          <w:iCs/>
+          <w:lang w:val="pt-BR"/>
+        </w:rPr>
+        <w:t xml:space="preserve"> &amp; Evolution</w:t>
       </w:r>
       <w:r>
         <w:rPr>
@@ -6579,7 +6802,7 @@
 
 <file path=word/comments.xml><?xml version="1.0" encoding="utf-8"?>
 <w:comments xmlns:wpc="http://schemas.microsoft.com/office/word/2010/wordprocessingCanvas" xmlns:cx="http://schemas.microsoft.com/office/drawing/2014/chartex" xmlns:cx1="http://schemas.microsoft.com/office/drawing/2015/9/8/chartex" xmlns:cx2="http://schemas.microsoft.com/office/drawing/2015/10/21/chartex" xmlns:cx3="http://schemas.microsoft.com/office/drawing/2016/5/9/chartex" xmlns:cx4="http://schemas.microsoft.com/office/drawing/2016/5/10/chartex" xmlns:cx5="http://schemas.microsoft.com/office/drawing/2016/5/11/chartex" xmlns:cx6="http://schemas.microsoft.com/office/drawing/2016/5/12/chartex" xmlns:cx7="http://schemas.microsoft.com/office/drawing/2016/5/13/chartex" xmlns:cx8="http://schemas.microsoft.com/office/drawing/2016/5/14/chartex" xmlns:mc="http://schemas.openxmlformats.org/markup-compatibility/2006" xmlns:aink="http://schemas.microsoft.com/office/drawing/2016/ink" xmlns:am3d="http://schemas.microsoft.com/office/drawing/2017/model3d" xmlns:o="urn:schemas-microsoft-com:office:office" xmlns:oel="http://schemas.microsoft.com/office/2019/extlst" xmlns:r="http://schemas.openxmlformats.org/officeDocument/2006/relationships" xmlns:m="http://schemas.openxmlformats.org/officeDocument/2006/math" xmlns:v="urn:schemas-microsoft-com:vml" xmlns:wp14="http://schemas.microsoft.com/office/word/2010/wordprocessingDrawing" xmlns:wp="http://schemas.openxmlformats.org/drawingml/2006/wordprocessingDrawing" xmlns:w10="urn:schemas-microsoft-com:office:word" xmlns:w="http://schemas.openxmlformats.org/wordprocessingml/2006/main" xmlns:w14="http://schemas.microsoft.com/office/word/2010/wordml" xmlns:w15="http://schemas.microsoft.com/office/word/2012/wordml" xmlns:w16cex="http://schemas.microsoft.com/office/word/2018/wordml/cex" xmlns:w16cid="http://schemas.microsoft.com/office/word/2016/wordml/cid" xmlns:w16="http://schemas.microsoft.com/office/word/2018/wordml" xmlns:w16du="http://schemas.microsoft.com/office/word/2023/wordml/word16du" xmlns:w16sdtdh="http://schemas.microsoft.com/office/word/2020/wordml/sdtdatahash" xmlns:w16se="http://schemas.microsoft.com/office/word/2015/wordml/symex" xmlns:wpg="http://schemas.microsoft.com/office/word/2010/wordprocessingGroup" xmlns:wpi="http://schemas.microsoft.com/office/word/2010/wordprocessingInk" xmlns:wne="http://schemas.microsoft.com/office/word/2006/wordml" xmlns:wps="http://schemas.microsoft.com/office/word/2010/wordprocessingShape" mc:Ignorable="w14 w15 w16se w16cid w16 w16cex w16sdtdh wp14">
-  <w:comment w:id="0" w:author="Gabriel Nakamura" w:date="2023-03-09T11:08:00Z" w:initials="GN">
+  <w:comment w:id="2" w:author="Gabriel Nakamura" w:date="2023-03-09T11:08:00Z" w:initials="GN">
     <w:p>
       <w:r>
         <w:rPr>
@@ -6597,7 +6820,7 @@
       </w:r>
     </w:p>
   </w:comment>
-  <w:comment w:id="1" w:author="Gabriel Nakamura" w:date="2023-03-09T11:06:00Z" w:initials="GN">
+  <w:comment w:id="3" w:author="Gabriel Nakamura" w:date="2023-03-09T11:06:00Z" w:initials="GN">
     <w:p>
       <w:r>
         <w:rPr>
@@ -6615,7 +6838,7 @@
       </w:r>
     </w:p>
   </w:comment>
-  <w:comment w:id="2" w:author="Gabriel Nakamura" w:date="2023-03-09T11:07:00Z" w:initials="GN">
+  <w:comment w:id="4" w:author="Gabriel Nakamura" w:date="2023-03-09T11:07:00Z" w:initials="GN">
     <w:p>
       <w:r>
         <w:rPr>

</xml_diff>